<commit_message>
Informe terminado. Queda la presentación y pasar el programa vision_optimizado-reescalado.py a un notebook
</commit_message>
<xml_diff>
--- a/informes/Informe.docx
+++ b/informes/Informe.docx
@@ -227,6 +227,13 @@
           <w:sz w:val="30"/>
           <w:szCs w:val="30"/>
         </w:rPr>
+        <w:sectPr>
+          <w:footerReference w:type="default" r:id="rId8"/>
+          <w:pgSz w:w="11906" w:h="16838"/>
+          <w:pgMar w:top="1417" w:right="1701" w:bottom="1417" w:left="1701" w:header="708" w:footer="708" w:gutter="0"/>
+          <w:cols w:space="708"/>
+          <w:docGrid w:linePitch="360"/>
+        </w:sectPr>
       </w:pPr>
       <w:r>
         <w:rPr>
@@ -239,6 +246,16 @@
     </w:p>
     <w:p>
       <w:pPr>
+        <w:jc w:val="center"/>
+        <w:rPr>
+          <w:rFonts w:ascii="Nunito" w:hAnsi="Nunito"/>
+          <w:sz w:val="30"/>
+          <w:szCs w:val="30"/>
+        </w:rPr>
+      </w:pPr>
+    </w:p>
+    <w:p>
+      <w:pPr>
         <w:rPr>
           <w:rFonts w:ascii="Nunito" w:hAnsi="Nunito"/>
           <w:sz w:val="36"/>
@@ -246,16 +263,6 @@
         </w:rPr>
       </w:pPr>
       <w:r>
-        <w:rPr>
-          <w:rFonts w:ascii="Nunito" w:hAnsi="Nunito"/>
-          <w:sz w:val="36"/>
-          <w:szCs w:val="36"/>
-        </w:rPr>
-        <w:br w:type="page"/>
-      </w:r>
-    </w:p>
-    <w:p>
-      <w:pPr>
         <w:rPr>
           <w:rFonts w:ascii="Nunito" w:hAnsi="Nunito"/>
           <w:b/>
@@ -263,16 +270,6 @@
           <w:sz w:val="32"/>
           <w:szCs w:val="32"/>
         </w:rPr>
-      </w:pPr>
-      <w:r>
-        <w:rPr>
-          <w:rFonts w:ascii="Nunito" w:hAnsi="Nunito"/>
-          <w:b/>
-          <w:bCs/>
-          <w:sz w:val="32"/>
-          <w:szCs w:val="32"/>
-        </w:rPr>
-        <w:lastRenderedPageBreak/>
         <w:t>Índice</w:t>
       </w:r>
     </w:p>
@@ -786,21 +783,7 @@
         <w:rPr>
           <w:rFonts w:ascii="Nunito" w:hAnsi="Nunito"/>
         </w:rPr>
-        <w:t xml:space="preserve">. Esto solo se ha utilizado en algoritmos que recorren todos los píxeles de las imágenes, por ejemplo, el extractor de características basado en las texturas y en los preprocesadores. De esta forma, la ejecución de estos era más rápida, sin embargo, en ningún momento se han utilizado más de dos bucles anidados, </w:t>
-      </w:r>
-      <w:proofErr w:type="gramStart"/>
-      <w:r>
-        <w:rPr>
-          <w:rFonts w:ascii="Nunito" w:hAnsi="Nunito"/>
-        </w:rPr>
-        <w:t>y</w:t>
-      </w:r>
-      <w:proofErr w:type="gramEnd"/>
-      <w:r>
-        <w:rPr>
-          <w:rFonts w:ascii="Nunito" w:hAnsi="Nunito"/>
-        </w:rPr>
-        <w:t xml:space="preserve"> además, todas las imágenes cuando las lee el lector las </w:t>
+        <w:t xml:space="preserve">. Esto solo se ha utilizado en algoritmos que recorren todos los píxeles de las imágenes, por ejemplo, el extractor de características basado en las texturas y en los preprocesadores. De esta forma, la ejecución de estos era más rápida, sin embargo, en ningún momento se han utilizado más de dos bucles anidados, y además, todas las imágenes cuando las lee el lector las </w:t>
       </w:r>
       <w:proofErr w:type="spellStart"/>
       <w:r>
@@ -933,10 +916,10 @@
           <w:noProof/>
         </w:rPr>
         <w:drawing>
-          <wp:inline distT="0" distB="0" distL="0" distR="0" wp14:anchorId="7DA4599F" wp14:editId="6E566936">
-            <wp:extent cx="5397662" cy="2015067"/>
-            <wp:effectExtent l="0" t="0" r="0" b="4445"/>
-            <wp:docPr id="655247257" name="Imagen 1" descr="Imagen de la pantalla de un celular de un mensaje en letras negras&#10;&#10;El contenido generado por IA puede ser incorrecto."/>
+          <wp:inline distT="0" distB="0" distL="0" distR="0" wp14:anchorId="7DE9CAFC" wp14:editId="242D9787">
+            <wp:extent cx="5400040" cy="1979295"/>
+            <wp:effectExtent l="0" t="0" r="0" b="1905"/>
+            <wp:docPr id="2078461528" name="Imagen 1" descr="Carta&#10;&#10;El contenido generado por IA puede ser incorrecto."/>
             <wp:cNvGraphicFramePr>
               <a:graphicFrameLocks xmlns:a="http://schemas.openxmlformats.org/drawingml/2006/main" noChangeAspect="1"/>
             </wp:cNvGraphicFramePr>
@@ -944,298 +927,7 @@
               <a:graphicData uri="http://schemas.openxmlformats.org/drawingml/2006/picture">
                 <pic:pic xmlns:pic="http://schemas.openxmlformats.org/drawingml/2006/picture">
                   <pic:nvPicPr>
-                    <pic:cNvPr id="655247257" name="Imagen 1" descr="Imagen de la pantalla de un celular de un mensaje en letras negras&#10;&#10;El contenido generado por IA puede ser incorrecto."/>
-                    <pic:cNvPicPr/>
-                  </pic:nvPicPr>
-                  <pic:blipFill>
-                    <a:blip r:embed="rId6">
-                      <a:extLst>
-                        <a:ext uri="{28A0092B-C50C-407E-A947-70E740481C1C}">
-                          <a14:useLocalDpi xmlns:a14="http://schemas.microsoft.com/office/drawing/2010/main" val="0"/>
-                        </a:ext>
-                      </a:extLst>
-                    </a:blip>
-                    <a:stretch>
-                      <a:fillRect/>
-                    </a:stretch>
-                  </pic:blipFill>
-                  <pic:spPr>
-                    <a:xfrm>
-                      <a:off x="0" y="0"/>
-                      <a:ext cx="5418676" cy="2022912"/>
-                    </a:xfrm>
-                    <a:prstGeom prst="rect">
-                      <a:avLst/>
-                    </a:prstGeom>
-                  </pic:spPr>
-                </pic:pic>
-              </a:graphicData>
-            </a:graphic>
-          </wp:inline>
-        </w:drawing>
-      </w:r>
-    </w:p>
-    <w:p>
-      <w:pPr>
-        <w:rPr>
-          <w:rFonts w:ascii="Nunito" w:hAnsi="Nunito"/>
-          <w:b/>
-          <w:bCs/>
-          <w:sz w:val="24"/>
-          <w:szCs w:val="24"/>
-          <w:u w:val="single"/>
-        </w:rPr>
-      </w:pPr>
-    </w:p>
-    <w:p>
-      <w:pPr>
-        <w:rPr>
-          <w:rFonts w:ascii="Nunito" w:hAnsi="Nunito"/>
-          <w:b/>
-          <w:bCs/>
-          <w:sz w:val="24"/>
-          <w:szCs w:val="24"/>
-          <w:u w:val="single"/>
-        </w:rPr>
-      </w:pPr>
-      <w:r>
-        <w:rPr>
-          <w:rFonts w:ascii="Nunito" w:hAnsi="Nunito"/>
-          <w:b/>
-          <w:bCs/>
-          <w:sz w:val="24"/>
-          <w:szCs w:val="24"/>
-          <w:u w:val="single"/>
-        </w:rPr>
-        <w:t>2.2 Subsi</w:t>
-      </w:r>
-      <w:r>
-        <w:rPr>
-          <w:rFonts w:ascii="Nunito" w:hAnsi="Nunito"/>
-          <w:b/>
-          <w:bCs/>
-          <w:sz w:val="24"/>
-          <w:szCs w:val="24"/>
-          <w:u w:val="single"/>
-        </w:rPr>
-        <w:t>s</w:t>
-      </w:r>
-      <w:r>
-        <w:rPr>
-          <w:rFonts w:ascii="Nunito" w:hAnsi="Nunito"/>
-          <w:b/>
-          <w:bCs/>
-          <w:sz w:val="24"/>
-          <w:szCs w:val="24"/>
-          <w:u w:val="single"/>
-        </w:rPr>
-        <w:t>tema: Preprocesamiento</w:t>
-      </w:r>
-    </w:p>
-    <w:p>
-      <w:pPr>
-        <w:rPr>
-          <w:rFonts w:ascii="Nunito" w:hAnsi="Nunito"/>
-        </w:rPr>
-      </w:pPr>
-      <w:r>
-        <w:rPr>
-          <w:rFonts w:ascii="Nunito" w:hAnsi="Nunito"/>
-          <w:noProof/>
-        </w:rPr>
-        <w:drawing>
-          <wp:inline distT="0" distB="0" distL="0" distR="0" wp14:anchorId="3D8FB7FF" wp14:editId="5BBB1483">
-            <wp:extent cx="5396086" cy="3048000"/>
-            <wp:effectExtent l="0" t="0" r="0" b="0"/>
-            <wp:docPr id="1324595065" name="Imagen 1" descr="Diagrama&#10;&#10;El contenido generado por IA puede ser incorrecto."/>
-            <wp:cNvGraphicFramePr>
-              <a:graphicFrameLocks xmlns:a="http://schemas.openxmlformats.org/drawingml/2006/main" noChangeAspect="1"/>
-            </wp:cNvGraphicFramePr>
-            <a:graphic xmlns:a="http://schemas.openxmlformats.org/drawingml/2006/main">
-              <a:graphicData uri="http://schemas.openxmlformats.org/drawingml/2006/picture">
-                <pic:pic xmlns:pic="http://schemas.openxmlformats.org/drawingml/2006/picture">
-                  <pic:nvPicPr>
-                    <pic:cNvPr id="1324595065" name="Imagen 1" descr="Diagrama&#10;&#10;El contenido generado por IA puede ser incorrecto."/>
-                    <pic:cNvPicPr/>
-                  </pic:nvPicPr>
-                  <pic:blipFill>
-                    <a:blip r:embed="rId7">
-                      <a:extLst>
-                        <a:ext uri="{28A0092B-C50C-407E-A947-70E740481C1C}">
-                          <a14:useLocalDpi xmlns:a14="http://schemas.microsoft.com/office/drawing/2010/main" val="0"/>
-                        </a:ext>
-                      </a:extLst>
-                    </a:blip>
-                    <a:stretch>
-                      <a:fillRect/>
-                    </a:stretch>
-                  </pic:blipFill>
-                  <pic:spPr>
-                    <a:xfrm>
-                      <a:off x="0" y="0"/>
-                      <a:ext cx="5454110" cy="3080775"/>
-                    </a:xfrm>
-                    <a:prstGeom prst="rect">
-                      <a:avLst/>
-                    </a:prstGeom>
-                  </pic:spPr>
-                </pic:pic>
-              </a:graphicData>
-            </a:graphic>
-          </wp:inline>
-        </w:drawing>
-      </w:r>
-    </w:p>
-    <w:p>
-      <w:pPr>
-        <w:rPr>
-          <w:rFonts w:ascii="Nunito" w:hAnsi="Nunito"/>
-          <w:b/>
-          <w:bCs/>
-          <w:sz w:val="24"/>
-          <w:szCs w:val="24"/>
-          <w:u w:val="single"/>
-        </w:rPr>
-      </w:pPr>
-    </w:p>
-    <w:p>
-      <w:pPr>
-        <w:rPr>
-          <w:rFonts w:ascii="Nunito" w:hAnsi="Nunito"/>
-          <w:b/>
-          <w:bCs/>
-          <w:sz w:val="24"/>
-          <w:szCs w:val="24"/>
-          <w:u w:val="single"/>
-        </w:rPr>
-      </w:pPr>
-      <w:r>
-        <w:rPr>
-          <w:rFonts w:ascii="Nunito" w:hAnsi="Nunito"/>
-          <w:b/>
-          <w:bCs/>
-          <w:sz w:val="24"/>
-          <w:szCs w:val="24"/>
-          <w:u w:val="single"/>
-        </w:rPr>
-        <w:t>2.3 Subsistema: Transformador</w:t>
-      </w:r>
-    </w:p>
-    <w:p>
-      <w:pPr>
-        <w:rPr>
-          <w:rFonts w:ascii="Nunito" w:hAnsi="Nunito"/>
-        </w:rPr>
-      </w:pPr>
-      <w:r>
-        <w:rPr>
-          <w:rFonts w:ascii="Nunito" w:hAnsi="Nunito"/>
-          <w:noProof/>
-        </w:rPr>
-        <w:drawing>
-          <wp:inline distT="0" distB="0" distL="0" distR="0" wp14:anchorId="2177D869" wp14:editId="63193B76">
-            <wp:extent cx="5399698" cy="3429000"/>
-            <wp:effectExtent l="0" t="0" r="0" b="0"/>
-            <wp:docPr id="7315833" name="Imagen 2" descr="Diagrama&#10;&#10;El contenido generado por IA puede ser incorrecto."/>
-            <wp:cNvGraphicFramePr>
-              <a:graphicFrameLocks xmlns:a="http://schemas.openxmlformats.org/drawingml/2006/main" noChangeAspect="1"/>
-            </wp:cNvGraphicFramePr>
-            <a:graphic xmlns:a="http://schemas.openxmlformats.org/drawingml/2006/main">
-              <a:graphicData uri="http://schemas.openxmlformats.org/drawingml/2006/picture">
-                <pic:pic xmlns:pic="http://schemas.openxmlformats.org/drawingml/2006/picture">
-                  <pic:nvPicPr>
-                    <pic:cNvPr id="7315833" name="Imagen 2" descr="Diagrama&#10;&#10;El contenido generado por IA puede ser incorrecto."/>
-                    <pic:cNvPicPr/>
-                  </pic:nvPicPr>
-                  <pic:blipFill>
-                    <a:blip r:embed="rId8">
-                      <a:extLst>
-                        <a:ext uri="{28A0092B-C50C-407E-A947-70E740481C1C}">
-                          <a14:useLocalDpi xmlns:a14="http://schemas.microsoft.com/office/drawing/2010/main" val="0"/>
-                        </a:ext>
-                      </a:extLst>
-                    </a:blip>
-                    <a:stretch>
-                      <a:fillRect/>
-                    </a:stretch>
-                  </pic:blipFill>
-                  <pic:spPr>
-                    <a:xfrm>
-                      <a:off x="0" y="0"/>
-                      <a:ext cx="5402606" cy="3430847"/>
-                    </a:xfrm>
-                    <a:prstGeom prst="rect">
-                      <a:avLst/>
-                    </a:prstGeom>
-                  </pic:spPr>
-                </pic:pic>
-              </a:graphicData>
-            </a:graphic>
-          </wp:inline>
-        </w:drawing>
-      </w:r>
-    </w:p>
-    <w:p>
-      <w:pPr>
-        <w:rPr>
-          <w:rFonts w:ascii="Nunito" w:hAnsi="Nunito"/>
-        </w:rPr>
-      </w:pPr>
-      <w:r>
-        <w:rPr>
-          <w:rFonts w:ascii="Nunito" w:hAnsi="Nunito"/>
-        </w:rPr>
-        <w:br w:type="page"/>
-      </w:r>
-    </w:p>
-    <w:p>
-      <w:pPr>
-        <w:rPr>
-          <w:rFonts w:ascii="Nunito" w:hAnsi="Nunito"/>
-          <w:b/>
-          <w:bCs/>
-          <w:sz w:val="24"/>
-          <w:szCs w:val="24"/>
-          <w:u w:val="single"/>
-        </w:rPr>
-      </w:pPr>
-      <w:r>
-        <w:rPr>
-          <w:rFonts w:ascii="Nunito" w:hAnsi="Nunito"/>
-          <w:b/>
-          <w:bCs/>
-          <w:sz w:val="24"/>
-          <w:szCs w:val="24"/>
-          <w:u w:val="single"/>
-        </w:rPr>
-        <w:lastRenderedPageBreak/>
-        <w:t xml:space="preserve">2.4 Subsistema: Predictor </w:t>
-      </w:r>
-    </w:p>
-    <w:p>
-      <w:pPr>
-        <w:rPr>
-          <w:rFonts w:ascii="Nunito" w:hAnsi="Nunito"/>
-        </w:rPr>
-      </w:pPr>
-      <w:r>
-        <w:rPr>
-          <w:rFonts w:ascii="Nunito" w:hAnsi="Nunito"/>
-          <w:noProof/>
-        </w:rPr>
-        <w:drawing>
-          <wp:inline distT="0" distB="0" distL="0" distR="0" wp14:anchorId="6F58116E" wp14:editId="239417E6">
-            <wp:extent cx="5400040" cy="2142067"/>
-            <wp:effectExtent l="0" t="0" r="0" b="0"/>
-            <wp:docPr id="377370807" name="Imagen 3" descr="Imagen que contiene Gráfico&#10;&#10;El contenido generado por IA puede ser incorrecto."/>
-            <wp:cNvGraphicFramePr>
-              <a:graphicFrameLocks xmlns:a="http://schemas.openxmlformats.org/drawingml/2006/main" noChangeAspect="1"/>
-            </wp:cNvGraphicFramePr>
-            <a:graphic xmlns:a="http://schemas.openxmlformats.org/drawingml/2006/main">
-              <a:graphicData uri="http://schemas.openxmlformats.org/drawingml/2006/picture">
-                <pic:pic xmlns:pic="http://schemas.openxmlformats.org/drawingml/2006/picture">
-                  <pic:nvPicPr>
-                    <pic:cNvPr id="377370807" name="Imagen 3" descr="Imagen que contiene Gráfico&#10;&#10;El contenido generado por IA puede ser incorrecto."/>
+                    <pic:cNvPr id="2078461528" name="Imagen 1" descr="Carta&#10;&#10;El contenido generado por IA puede ser incorrecto."/>
                     <pic:cNvPicPr/>
                   </pic:nvPicPr>
                   <pic:blipFill>
@@ -1253,11 +945,14 @@
                   <pic:spPr>
                     <a:xfrm>
                       <a:off x="0" y="0"/>
-                      <a:ext cx="5405352" cy="2144174"/>
+                      <a:ext cx="5400040" cy="1979295"/>
                     </a:xfrm>
                     <a:prstGeom prst="rect">
                       <a:avLst/>
                     </a:prstGeom>
+                    <a:effectLst>
+                      <a:softEdge rad="25400"/>
+                    </a:effectLst>
                   </pic:spPr>
                 </pic:pic>
               </a:graphicData>
@@ -1270,25 +965,58 @@
       <w:pPr>
         <w:rPr>
           <w:rFonts w:ascii="Nunito" w:hAnsi="Nunito"/>
-        </w:rPr>
-      </w:pPr>
-    </w:p>
-    <w:p>
-      <w:pPr>
-        <w:rPr>
-          <w:rFonts w:ascii="Nunito" w:hAnsi="Nunito"/>
-        </w:rPr>
-      </w:pPr>
-      <w:r>
-        <w:rPr>
-          <w:rFonts w:ascii="Nunito" w:hAnsi="Nunito"/>
           <w:b/>
           <w:bCs/>
           <w:sz w:val="24"/>
           <w:szCs w:val="24"/>
           <w:u w:val="single"/>
         </w:rPr>
-        <w:t xml:space="preserve">2.5 Subsistema: Experimentador </w:t>
+      </w:pPr>
+    </w:p>
+    <w:p>
+      <w:pPr>
+        <w:rPr>
+          <w:rFonts w:ascii="Nunito" w:hAnsi="Nunito"/>
+          <w:b/>
+          <w:bCs/>
+          <w:sz w:val="24"/>
+          <w:szCs w:val="24"/>
+          <w:u w:val="single"/>
+        </w:rPr>
+      </w:pPr>
+      <w:r>
+        <w:rPr>
+          <w:rFonts w:ascii="Nunito" w:hAnsi="Nunito"/>
+          <w:b/>
+          <w:bCs/>
+          <w:sz w:val="24"/>
+          <w:szCs w:val="24"/>
+          <w:u w:val="single"/>
+        </w:rPr>
+        <w:lastRenderedPageBreak/>
+        <w:t>2.2 Subsi</w:t>
+      </w:r>
+      <w:r>
+        <w:rPr>
+          <w:rFonts w:ascii="Nunito" w:hAnsi="Nunito"/>
+          <w:b/>
+          <w:bCs/>
+          <w:sz w:val="24"/>
+          <w:szCs w:val="24"/>
+          <w:u w:val="single"/>
+        </w:rPr>
+        <w:t>s</w:t>
+      </w:r>
+      <w:r>
+        <w:rPr>
+          <w:rFonts w:ascii="Nunito" w:hAnsi="Nunito"/>
+          <w:b/>
+          <w:bCs/>
+          <w:sz w:val="24"/>
+          <w:szCs w:val="24"/>
+          <w:u w:val="single"/>
+        </w:rPr>
+        <w:t>tema: Preprocesamiento</w:t>
       </w:r>
     </w:p>
     <w:p>
@@ -1303,10 +1031,10 @@
           <w:noProof/>
         </w:rPr>
         <w:drawing>
-          <wp:inline distT="0" distB="0" distL="0" distR="0" wp14:anchorId="5014DD33" wp14:editId="7679555B">
-            <wp:extent cx="5397197" cy="1565910"/>
+          <wp:inline distT="0" distB="0" distL="0" distR="0" wp14:anchorId="4C18D09E" wp14:editId="041AE34C">
+            <wp:extent cx="5400040" cy="3322320"/>
             <wp:effectExtent l="0" t="0" r="0" b="0"/>
-            <wp:docPr id="1482548371" name="Imagen 4" descr="Tabla&#10;&#10;El contenido generado por IA puede ser incorrecto."/>
+            <wp:docPr id="762490535" name="Imagen 2" descr="Diagrama&#10;&#10;El contenido generado por IA puede ser incorrecto."/>
             <wp:cNvGraphicFramePr>
               <a:graphicFrameLocks xmlns:a="http://schemas.openxmlformats.org/drawingml/2006/main" noChangeAspect="1"/>
             </wp:cNvGraphicFramePr>
@@ -1314,7 +1042,7 @@
               <a:graphicData uri="http://schemas.openxmlformats.org/drawingml/2006/picture">
                 <pic:pic xmlns:pic="http://schemas.openxmlformats.org/drawingml/2006/picture">
                   <pic:nvPicPr>
-                    <pic:cNvPr id="1482548371" name="Imagen 4" descr="Tabla&#10;&#10;El contenido generado por IA puede ser incorrecto."/>
+                    <pic:cNvPr id="762490535" name="Imagen 2" descr="Diagrama&#10;&#10;El contenido generado por IA puede ser incorrecto."/>
                     <pic:cNvPicPr/>
                   </pic:nvPicPr>
                   <pic:blipFill>
@@ -1332,11 +1060,14 @@
                   <pic:spPr>
                     <a:xfrm>
                       <a:off x="0" y="0"/>
-                      <a:ext cx="5420992" cy="1572814"/>
+                      <a:ext cx="5400040" cy="3322320"/>
                     </a:xfrm>
                     <a:prstGeom prst="rect">
                       <a:avLst/>
                     </a:prstGeom>
+                    <a:effectLst>
+                      <a:softEdge rad="25400"/>
+                    </a:effectLst>
                   </pic:spPr>
                 </pic:pic>
               </a:graphicData>
@@ -1349,229 +1080,13 @@
       <w:pPr>
         <w:rPr>
           <w:rFonts w:ascii="Nunito" w:hAnsi="Nunito"/>
-        </w:rPr>
-      </w:pPr>
-      <w:r>
-        <w:rPr>
-          <w:rFonts w:ascii="Nunito" w:hAnsi="Nunito"/>
-        </w:rPr>
-        <w:br w:type="page"/>
-      </w:r>
-      <w:bookmarkStart w:id="2" w:name="MarcadorExperimentos"/>
-      <w:r>
-        <w:rPr>
-          <w:rFonts w:ascii="Nunito" w:hAnsi="Nunito"/>
           <w:b/>
           <w:bCs/>
-          <w:sz w:val="32"/>
-          <w:szCs w:val="32"/>
-        </w:rPr>
-        <w:lastRenderedPageBreak/>
-        <w:t>3. Experimentos</w:t>
-      </w:r>
-    </w:p>
-    <w:bookmarkEnd w:id="2"/>
-    <w:p>
-      <w:pPr>
-        <w:jc w:val="both"/>
-        <w:rPr>
-          <w:rFonts w:ascii="Nunito" w:hAnsi="Nunito"/>
-        </w:rPr>
-      </w:pPr>
-      <w:r>
-        <w:rPr>
-          <w:rFonts w:ascii="Nunito" w:hAnsi="Nunito"/>
-        </w:rPr>
-        <w:t xml:space="preserve">Para evaluar el sistema creado se realizarán 3 fases. En la primera, se generarán múltiples clasificadores para ver los diferentes </w:t>
-      </w:r>
-      <w:proofErr w:type="spellStart"/>
-      <w:r>
-        <w:rPr>
-          <w:rFonts w:ascii="Nunito" w:hAnsi="Nunito"/>
-        </w:rPr>
-        <w:t>accuracies</w:t>
-      </w:r>
-      <w:proofErr w:type="spellEnd"/>
-      <w:r>
-        <w:rPr>
-          <w:rFonts w:ascii="Nunito" w:hAnsi="Nunito"/>
-        </w:rPr>
-        <w:t>, en la segunda, se extraerán de todos los clasificadores creados anteriormente una serie de medidas globales, y en la tercera, se elegirán</w:t>
-      </w:r>
-      <w:r>
-        <w:rPr>
-          <w:rFonts w:ascii="Nunito" w:hAnsi="Nunito"/>
-        </w:rPr>
-        <w:t xml:space="preserve"> </w:t>
-      </w:r>
-      <w:r>
-        <w:rPr>
-          <w:rFonts w:ascii="Nunito" w:hAnsi="Nunito"/>
-        </w:rPr>
-        <w:t>4</w:t>
-      </w:r>
-      <w:r>
-        <w:rPr>
-          <w:rFonts w:ascii="Nunito" w:hAnsi="Nunito"/>
-        </w:rPr>
-        <w:t xml:space="preserve"> </w:t>
-      </w:r>
-      <w:r>
-        <w:rPr>
-          <w:rFonts w:ascii="Nunito" w:hAnsi="Nunito"/>
-        </w:rPr>
-        <w:t>clasificadores</w:t>
-      </w:r>
-      <w:r>
-        <w:rPr>
-          <w:rFonts w:ascii="Nunito" w:hAnsi="Nunito"/>
-        </w:rPr>
-        <w:t xml:space="preserve"> </w:t>
-      </w:r>
-      <w:r>
-        <w:rPr>
-          <w:rFonts w:ascii="Nunito" w:hAnsi="Nunito"/>
-        </w:rPr>
-        <w:t xml:space="preserve">con un mayor </w:t>
-      </w:r>
-      <w:proofErr w:type="spellStart"/>
-      <w:r>
-        <w:rPr>
-          <w:rFonts w:ascii="Nunito" w:hAnsi="Nunito"/>
-        </w:rPr>
-        <w:t>accuracy</w:t>
-      </w:r>
-      <w:proofErr w:type="spellEnd"/>
-      <w:r>
-        <w:rPr>
-          <w:rFonts w:ascii="Nunito" w:hAnsi="Nunito"/>
-        </w:rPr>
-        <w:t xml:space="preserve">, 1 para cada tipo de algoritmo de extracción de características, y se </w:t>
-      </w:r>
-      <w:r>
-        <w:rPr>
-          <w:rFonts w:ascii="Nunito" w:hAnsi="Nunito"/>
-        </w:rPr>
-        <w:t>utilizarán más medidas para extraer más conclusiones.</w:t>
-      </w:r>
-    </w:p>
-    <w:p>
-      <w:pPr>
-        <w:jc w:val="both"/>
-        <w:rPr>
-          <w:rFonts w:ascii="Nunito" w:hAnsi="Nunito"/>
-        </w:rPr>
-      </w:pPr>
-      <w:r>
-        <w:rPr>
-          <w:rFonts w:ascii="Nunito" w:hAnsi="Nunito"/>
-          <w:sz w:val="24"/>
-          <w:szCs w:val="24"/>
-        </w:rPr>
-        <w:t xml:space="preserve">Sin embargo, antes de continuar, conviene una breve explicación de los </w:t>
-      </w:r>
-      <w:proofErr w:type="spellStart"/>
-      <w:r>
-        <w:rPr>
-          <w:rFonts w:ascii="Nunito" w:hAnsi="Nunito"/>
-          <w:sz w:val="24"/>
-          <w:szCs w:val="24"/>
-        </w:rPr>
-        <w:t>datasets</w:t>
-      </w:r>
-      <w:proofErr w:type="spellEnd"/>
-      <w:r>
-        <w:rPr>
-          <w:rFonts w:ascii="Nunito" w:hAnsi="Nunito"/>
-          <w:sz w:val="24"/>
-          <w:szCs w:val="24"/>
-        </w:rPr>
-        <w:t xml:space="preserve"> que se utilizarán. Estos son 2, de tamaños </w:t>
-      </w:r>
-      <w:r>
-        <w:rPr>
-          <w:rFonts w:ascii="Nunito" w:hAnsi="Nunito"/>
-          <w:sz w:val="24"/>
-          <w:szCs w:val="24"/>
-        </w:rPr>
-        <w:t>2</w:t>
-      </w:r>
-      <w:r>
-        <w:rPr>
-          <w:rFonts w:ascii="Nunito" w:hAnsi="Nunito"/>
-          <w:sz w:val="24"/>
-          <w:szCs w:val="24"/>
-        </w:rPr>
-        <w:t xml:space="preserve">00 y </w:t>
-      </w:r>
-      <w:r>
-        <w:rPr>
-          <w:rFonts w:ascii="Nunito" w:hAnsi="Nunito"/>
-          <w:sz w:val="24"/>
-          <w:szCs w:val="24"/>
-        </w:rPr>
-        <w:t>10</w:t>
-      </w:r>
-      <w:r>
-        <w:rPr>
-          <w:rFonts w:ascii="Nunito" w:hAnsi="Nunito"/>
-          <w:sz w:val="24"/>
-          <w:szCs w:val="24"/>
-        </w:rPr>
-        <w:t>00 respectivamente, y cuyos ejemplos son imágenes de perros y gatos de diferentes resoluciones. Asimismo, ambas clases están balanceadas, es decir, hay tantas clases de gatos como de perros.</w:t>
-      </w:r>
-      <w:r>
-        <w:rPr>
-          <w:rFonts w:ascii="Nunito" w:hAnsi="Nunito"/>
-          <w:sz w:val="24"/>
-          <w:szCs w:val="24"/>
-        </w:rPr>
-        <w:t xml:space="preserve"> </w:t>
-      </w:r>
-      <w:r>
-        <w:rPr>
-          <w:rFonts w:ascii="Nunito" w:hAnsi="Nunito"/>
-          <w:sz w:val="24"/>
-          <w:szCs w:val="24"/>
-        </w:rPr>
-        <w:t xml:space="preserve">Cabe destacar que los tamaños para los conjuntos de datos son del 60% para </w:t>
-      </w:r>
-      <w:proofErr w:type="spellStart"/>
-      <w:r>
-        <w:rPr>
-          <w:rFonts w:ascii="Nunito" w:hAnsi="Nunito"/>
-          <w:sz w:val="24"/>
-          <w:szCs w:val="24"/>
-        </w:rPr>
-        <w:t>train</w:t>
-      </w:r>
-      <w:proofErr w:type="spellEnd"/>
-      <w:r>
-        <w:rPr>
-          <w:rFonts w:ascii="Nunito" w:hAnsi="Nunito"/>
-          <w:sz w:val="24"/>
-          <w:szCs w:val="24"/>
-        </w:rPr>
-        <w:t xml:space="preserve">, 20% para </w:t>
-      </w:r>
-      <w:proofErr w:type="spellStart"/>
-      <w:r>
-        <w:rPr>
-          <w:rFonts w:ascii="Nunito" w:hAnsi="Nunito"/>
-          <w:sz w:val="24"/>
-          <w:szCs w:val="24"/>
-        </w:rPr>
-        <w:t>tests</w:t>
-      </w:r>
-      <w:proofErr w:type="spellEnd"/>
-      <w:r>
-        <w:rPr>
-          <w:rFonts w:ascii="Nunito" w:hAnsi="Nunito"/>
-          <w:sz w:val="24"/>
-          <w:szCs w:val="24"/>
-        </w:rPr>
-        <w:t xml:space="preserve"> y otro 20% para validación.</w:t>
-      </w:r>
+          <w:sz w:val="24"/>
+          <w:szCs w:val="24"/>
+          <w:u w:val="single"/>
+        </w:rPr>
+      </w:pPr>
     </w:p>
     <w:p>
       <w:pPr>
@@ -1579,495 +1094,21 @@
           <w:rFonts w:ascii="Nunito" w:hAnsi="Nunito"/>
           <w:b/>
           <w:bCs/>
-          <w:sz w:val="28"/>
-          <w:szCs w:val="28"/>
-        </w:rPr>
-      </w:pPr>
-    </w:p>
-    <w:p>
-      <w:pPr>
+          <w:sz w:val="24"/>
+          <w:szCs w:val="24"/>
+          <w:u w:val="single"/>
+        </w:rPr>
+      </w:pPr>
+      <w:r>
         <w:rPr>
           <w:rFonts w:ascii="Nunito" w:hAnsi="Nunito"/>
           <w:b/>
           <w:bCs/>
-          <w:sz w:val="28"/>
-          <w:szCs w:val="28"/>
-        </w:rPr>
-      </w:pPr>
-      <w:r>
-        <w:rPr>
-          <w:rFonts w:ascii="Nunito" w:hAnsi="Nunito"/>
-          <w:b/>
-          <w:bCs/>
-          <w:sz w:val="28"/>
-          <w:szCs w:val="28"/>
-        </w:rPr>
-        <w:t>3.1 Creación de múltiples clasificadores</w:t>
-      </w:r>
-    </w:p>
-    <w:p>
-      <w:pPr>
-        <w:jc w:val="both"/>
-        <w:rPr>
-          <w:rFonts w:ascii="Nunito" w:hAnsi="Nunito"/>
-        </w:rPr>
-      </w:pPr>
-      <w:r>
-        <w:rPr>
-          <w:rFonts w:ascii="Nunito" w:hAnsi="Nunito"/>
-        </w:rPr>
-        <w:t>Como tenemos 3 subsistemas que componen el núcleo del clasificador (preprocesador, transformador</w:t>
-      </w:r>
-      <w:r>
-        <w:rPr>
-          <w:rFonts w:ascii="Nunito" w:hAnsi="Nunito"/>
-        </w:rPr>
-        <w:t>,</w:t>
-      </w:r>
-      <w:r>
-        <w:rPr>
-          <w:rFonts w:ascii="Nunito" w:hAnsi="Nunito"/>
-        </w:rPr>
-        <w:t xml:space="preserve"> y</w:t>
-      </w:r>
-      <w:r>
-        <w:rPr>
-          <w:rFonts w:ascii="Nunito" w:hAnsi="Nunito"/>
-        </w:rPr>
-        <w:t xml:space="preserve"> </w:t>
-      </w:r>
-      <w:r>
-        <w:rPr>
-          <w:rFonts w:ascii="Nunito" w:hAnsi="Nunito"/>
-        </w:rPr>
-        <w:t>predictor), y por cada uno de estos tenemos varios tipos (6 preprocesadores, 4 transformadores y 2 predictores), se ha optado por hacer tantos experimentos como combinaciones de estos, en total 48.</w:t>
-      </w:r>
-      <w:r>
-        <w:rPr>
-          <w:rFonts w:ascii="Nunito" w:hAnsi="Nunito"/>
-        </w:rPr>
-        <w:t xml:space="preserve"> Sin embargo, los preprocesadores tienen un tamaño de </w:t>
-      </w:r>
-      <w:proofErr w:type="spellStart"/>
-      <w:r>
-        <w:rPr>
-          <w:rFonts w:ascii="Nunito" w:hAnsi="Nunito"/>
-        </w:rPr>
-        <w:t>kernel</w:t>
-      </w:r>
-      <w:proofErr w:type="spellEnd"/>
-      <w:r>
-        <w:rPr>
-          <w:rFonts w:ascii="Nunito" w:hAnsi="Nunito"/>
-        </w:rPr>
-        <w:t xml:space="preserve"> (</w:t>
-      </w:r>
-      <w:proofErr w:type="spellStart"/>
-      <w:r>
-        <w:rPr>
-          <w:rFonts w:ascii="Nunito" w:hAnsi="Nunito"/>
-        </w:rPr>
-        <w:t>mxm</w:t>
-      </w:r>
-      <w:proofErr w:type="spellEnd"/>
-      <w:r>
-        <w:rPr>
-          <w:rFonts w:ascii="Nunito" w:hAnsi="Nunito"/>
-        </w:rPr>
-        <w:t>), así que se ha escogido m=3 y m=7, por tanto, salen un total de 96 clasificadores.</w:t>
-      </w:r>
-    </w:p>
-    <w:p>
-      <w:pPr>
-        <w:jc w:val="both"/>
-        <w:rPr>
-          <w:rFonts w:ascii="Nunito" w:hAnsi="Nunito"/>
-        </w:rPr>
-      </w:pPr>
-      <w:r>
-        <w:rPr>
-          <w:rFonts w:ascii="Nunito" w:hAnsi="Nunito"/>
-        </w:rPr>
-        <w:t>La configuración general para todos los clasificadores generados</w:t>
-      </w:r>
-      <w:r>
-        <w:rPr>
-          <w:rFonts w:ascii="Nunito" w:hAnsi="Nunito"/>
-        </w:rPr>
-        <w:t xml:space="preserve"> viene dada por la configuración de sus preprocesadores, que como ya se ha dicho anteriormente, va a ser de m=3 y m=7, y por la configuración de sus predictores, los cuales son de tipo </w:t>
-      </w:r>
-      <w:proofErr w:type="spellStart"/>
-      <w:r>
-        <w:rPr>
-          <w:rFonts w:ascii="Nunito" w:hAnsi="Nunito"/>
-        </w:rPr>
-        <w:t>Adaboost</w:t>
-      </w:r>
-      <w:proofErr w:type="spellEnd"/>
-      <w:r>
-        <w:rPr>
-          <w:rFonts w:ascii="Nunito" w:hAnsi="Nunito"/>
-        </w:rPr>
-        <w:t xml:space="preserve"> y </w:t>
-      </w:r>
-      <w:proofErr w:type="spellStart"/>
-      <w:r>
-        <w:rPr>
-          <w:rFonts w:ascii="Nunito" w:hAnsi="Nunito"/>
-        </w:rPr>
-        <w:t>RandomForest</w:t>
-      </w:r>
-      <w:proofErr w:type="spellEnd"/>
-      <w:r>
-        <w:rPr>
-          <w:rFonts w:ascii="Nunito" w:hAnsi="Nunito"/>
-        </w:rPr>
-        <w:t xml:space="preserve"> entrenados para ajustarse a los mejores </w:t>
-      </w:r>
-      <w:proofErr w:type="spellStart"/>
-      <w:r>
-        <w:rPr>
-          <w:rFonts w:ascii="Nunito" w:hAnsi="Nunito"/>
-        </w:rPr>
-        <w:t>hiperparametros</w:t>
-      </w:r>
-      <w:proofErr w:type="spellEnd"/>
-      <w:r>
-        <w:rPr>
-          <w:rFonts w:ascii="Nunito" w:hAnsi="Nunito"/>
-        </w:rPr>
-        <w:t xml:space="preserve">, es decir, el </w:t>
-      </w:r>
-      <w:r>
-        <w:rPr>
-          <w:rFonts w:ascii="Nunito" w:hAnsi="Nunito"/>
-        </w:rPr>
-        <w:t>número</w:t>
-      </w:r>
-      <w:r>
-        <w:rPr>
-          <w:rFonts w:ascii="Nunito" w:hAnsi="Nunito"/>
-        </w:rPr>
-        <w:t xml:space="preserve"> de estimadores de cada uno entre 1 y 40.</w:t>
-      </w:r>
-    </w:p>
-    <w:p>
-      <w:pPr>
-        <w:jc w:val="both"/>
-        <w:rPr>
-          <w:rFonts w:ascii="Nunito" w:hAnsi="Nunito"/>
-        </w:rPr>
-      </w:pPr>
-      <w:r>
-        <w:rPr>
-          <w:rFonts w:ascii="Nunito" w:hAnsi="Nunito"/>
-        </w:rPr>
-        <w:t xml:space="preserve">Para recoger todos estos resultados, vamos a </w:t>
-      </w:r>
-      <w:proofErr w:type="spellStart"/>
-      <w:r>
-        <w:rPr>
-          <w:rFonts w:ascii="Nunito" w:hAnsi="Nunito"/>
-        </w:rPr>
-        <w:t>divididir</w:t>
-      </w:r>
-      <w:proofErr w:type="spellEnd"/>
-      <w:r>
-        <w:rPr>
-          <w:rFonts w:ascii="Nunito" w:hAnsi="Nunito"/>
-        </w:rPr>
-        <w:t xml:space="preserve"> la experimentación en 4 partes, de tal forma que en cada una de estas se considera un solo tipo de </w:t>
-      </w:r>
-      <w:proofErr w:type="spellStart"/>
-      <w:r>
-        <w:rPr>
-          <w:rFonts w:ascii="Nunito" w:hAnsi="Nunito"/>
-        </w:rPr>
-        <w:t>transfomador</w:t>
-      </w:r>
-      <w:proofErr w:type="spellEnd"/>
-      <w:r>
-        <w:rPr>
-          <w:rFonts w:ascii="Nunito" w:hAnsi="Nunito"/>
-        </w:rPr>
-        <w:t xml:space="preserve">, es decir, </w:t>
-      </w:r>
-      <w:r>
-        <w:rPr>
-          <w:rFonts w:ascii="Nunito" w:hAnsi="Nunito"/>
-        </w:rPr>
-        <w:t xml:space="preserve">en la primera parte </w:t>
-      </w:r>
-      <w:r>
-        <w:rPr>
-          <w:rFonts w:ascii="Nunito" w:hAnsi="Nunito"/>
-        </w:rPr>
-        <w:t xml:space="preserve">se generarán todos los clasificadores posibles con el algoritmo del histograma, </w:t>
-      </w:r>
-      <w:r>
-        <w:rPr>
-          <w:rFonts w:ascii="Nunito" w:hAnsi="Nunito"/>
-        </w:rPr>
-        <w:t xml:space="preserve">en la segunda, </w:t>
-      </w:r>
-      <w:r>
-        <w:rPr>
-          <w:rFonts w:ascii="Nunito" w:hAnsi="Nunito"/>
-        </w:rPr>
-        <w:t xml:space="preserve">con el de texturas, </w:t>
-      </w:r>
-      <w:r>
-        <w:rPr>
-          <w:rFonts w:ascii="Nunito" w:hAnsi="Nunito"/>
-        </w:rPr>
-        <w:t xml:space="preserve">en la tercera, </w:t>
-      </w:r>
-      <w:r>
-        <w:rPr>
-          <w:rFonts w:ascii="Nunito" w:hAnsi="Nunito"/>
-        </w:rPr>
-        <w:t>con el de orientaciones</w:t>
-      </w:r>
-      <w:r>
-        <w:rPr>
-          <w:rFonts w:ascii="Nunito" w:hAnsi="Nunito"/>
-        </w:rPr>
-        <w:t>,</w:t>
-      </w:r>
-      <w:r>
-        <w:rPr>
-          <w:rFonts w:ascii="Nunito" w:hAnsi="Nunito"/>
-        </w:rPr>
-        <w:t xml:space="preserve"> y finalmente</w:t>
-      </w:r>
-      <w:r>
-        <w:rPr>
-          <w:rFonts w:ascii="Nunito" w:hAnsi="Nunito"/>
-        </w:rPr>
-        <w:t>,</w:t>
-      </w:r>
-      <w:r>
-        <w:rPr>
-          <w:rFonts w:ascii="Nunito" w:hAnsi="Nunito"/>
-        </w:rPr>
-        <w:t xml:space="preserve"> con el nuestro.</w:t>
-      </w:r>
-    </w:p>
-    <w:p>
-      <w:pPr>
-        <w:jc w:val="both"/>
-        <w:rPr>
-          <w:rFonts w:ascii="Nunito" w:hAnsi="Nunito"/>
-        </w:rPr>
-      </w:pPr>
-    </w:p>
-    <w:p>
-      <w:pPr>
-        <w:rPr>
-          <w:rFonts w:ascii="Nunito" w:hAnsi="Nunito"/>
-          <w:b/>
-          <w:bCs/>
           <w:sz w:val="24"/>
           <w:szCs w:val="24"/>
           <w:u w:val="single"/>
         </w:rPr>
-      </w:pPr>
-      <w:r>
-        <w:rPr>
-          <w:rFonts w:ascii="Nunito" w:hAnsi="Nunito"/>
-          <w:b/>
-          <w:bCs/>
-          <w:sz w:val="24"/>
-          <w:szCs w:val="24"/>
-          <w:u w:val="single"/>
-        </w:rPr>
-        <w:t>3.1</w:t>
-      </w:r>
-      <w:r>
-        <w:rPr>
-          <w:rFonts w:ascii="Nunito" w:hAnsi="Nunito"/>
-          <w:b/>
-          <w:bCs/>
-          <w:sz w:val="24"/>
-          <w:szCs w:val="24"/>
-          <w:u w:val="single"/>
-        </w:rPr>
-        <w:t>.1</w:t>
-      </w:r>
-      <w:r>
-        <w:rPr>
-          <w:rFonts w:ascii="Nunito" w:hAnsi="Nunito"/>
-          <w:b/>
-          <w:bCs/>
-          <w:sz w:val="24"/>
-          <w:szCs w:val="24"/>
-          <w:u w:val="single"/>
-        </w:rPr>
-        <w:t xml:space="preserve"> Experimento</w:t>
-      </w:r>
-      <w:r>
-        <w:rPr>
-          <w:rFonts w:ascii="Nunito" w:hAnsi="Nunito"/>
-          <w:b/>
-          <w:bCs/>
-          <w:sz w:val="24"/>
-          <w:szCs w:val="24"/>
-          <w:u w:val="single"/>
-        </w:rPr>
-        <w:t>:</w:t>
-      </w:r>
-      <w:r>
-        <w:rPr>
-          <w:rFonts w:ascii="Nunito" w:hAnsi="Nunito"/>
-          <w:b/>
-          <w:bCs/>
-          <w:sz w:val="24"/>
-          <w:szCs w:val="24"/>
-          <w:u w:val="single"/>
-        </w:rPr>
-        <w:t xml:space="preserve"> </w:t>
-      </w:r>
-      <w:r>
-        <w:rPr>
-          <w:rFonts w:ascii="Nunito" w:hAnsi="Nunito"/>
-          <w:b/>
-          <w:bCs/>
-          <w:sz w:val="24"/>
-          <w:szCs w:val="24"/>
-          <w:u w:val="single"/>
-        </w:rPr>
-        <w:t>Transformador con algoritmo del histograma</w:t>
-      </w:r>
-    </w:p>
-    <w:p>
-      <w:pPr>
-        <w:jc w:val="both"/>
-        <w:rPr>
-          <w:rFonts w:ascii="Nunito" w:hAnsi="Nunito"/>
-        </w:rPr>
-      </w:pPr>
-      <w:r>
-        <w:rPr>
-          <w:rFonts w:ascii="Nunito" w:hAnsi="Nunito"/>
-        </w:rPr>
-        <w:t xml:space="preserve">En este experimento, tenemos que generar dos grupos de clasificadores, los del tamaño de </w:t>
-      </w:r>
-      <w:proofErr w:type="spellStart"/>
-      <w:r>
-        <w:rPr>
-          <w:rFonts w:ascii="Nunito" w:hAnsi="Nunito"/>
-        </w:rPr>
-        <w:t>kernel</w:t>
-      </w:r>
-      <w:proofErr w:type="spellEnd"/>
-      <w:r>
-        <w:rPr>
-          <w:rFonts w:ascii="Nunito" w:hAnsi="Nunito"/>
-        </w:rPr>
-        <w:t xml:space="preserve"> (3x3), que serían </w:t>
-      </w:r>
-      <w:proofErr w:type="gramStart"/>
-      <w:r>
-        <w:rPr>
-          <w:rFonts w:ascii="Nunito" w:hAnsi="Nunito"/>
-        </w:rPr>
-        <w:t>Preprocesadores(</w:t>
-      </w:r>
-      <w:proofErr w:type="gramEnd"/>
-      <w:r>
-        <w:rPr>
-          <w:rFonts w:ascii="Nunito" w:hAnsi="Nunito"/>
-        </w:rPr>
-        <w:t xml:space="preserve">6) X </w:t>
-      </w:r>
-      <w:proofErr w:type="spellStart"/>
-      <w:r>
-        <w:rPr>
-          <w:rFonts w:ascii="Nunito" w:hAnsi="Nunito"/>
-        </w:rPr>
-        <w:t>AlgoritmoHistograma</w:t>
-      </w:r>
-      <w:proofErr w:type="spellEnd"/>
-      <w:r>
-        <w:rPr>
-          <w:rFonts w:ascii="Nunito" w:hAnsi="Nunito"/>
-        </w:rPr>
-        <w:t xml:space="preserve"> X </w:t>
-      </w:r>
-      <w:proofErr w:type="gramStart"/>
-      <w:r>
-        <w:rPr>
-          <w:rFonts w:ascii="Nunito" w:hAnsi="Nunito"/>
-        </w:rPr>
-        <w:t>Predictores(</w:t>
-      </w:r>
-      <w:proofErr w:type="gramEnd"/>
-      <w:r>
-        <w:rPr>
-          <w:rFonts w:ascii="Nunito" w:hAnsi="Nunito"/>
-        </w:rPr>
-        <w:t xml:space="preserve">2) </w:t>
-      </w:r>
-      <w:r>
-        <w:rPr>
-          <w:rFonts w:ascii="Nunito" w:hAnsi="Nunito"/>
-        </w:rPr>
-        <w:lastRenderedPageBreak/>
-        <w:t xml:space="preserve">= 12 clasificadores, y los del </w:t>
-      </w:r>
-      <w:proofErr w:type="spellStart"/>
-      <w:r>
-        <w:rPr>
-          <w:rFonts w:ascii="Nunito" w:hAnsi="Nunito"/>
-        </w:rPr>
-        <w:t>kernel</w:t>
-      </w:r>
-      <w:proofErr w:type="spellEnd"/>
-      <w:r>
-        <w:rPr>
-          <w:rFonts w:ascii="Nunito" w:hAnsi="Nunito"/>
-        </w:rPr>
-        <w:t xml:space="preserve"> (7x7), que sería lo mismo que lo anterior, dando lugar a otros 12 clasificadores.</w:t>
-      </w:r>
-    </w:p>
-    <w:p>
-      <w:pPr>
-        <w:jc w:val="both"/>
-        <w:rPr>
-          <w:rFonts w:ascii="Nunito" w:hAnsi="Nunito"/>
-        </w:rPr>
-      </w:pPr>
-      <w:r>
-        <w:rPr>
-          <w:rFonts w:ascii="Nunito" w:hAnsi="Nunito"/>
-        </w:rPr>
-        <w:t xml:space="preserve">Para recopilar los anteriores </w:t>
-      </w:r>
-      <w:proofErr w:type="spellStart"/>
-      <w:r>
-        <w:rPr>
-          <w:rFonts w:ascii="Nunito" w:hAnsi="Nunito"/>
-        </w:rPr>
-        <w:t>accuracies</w:t>
-      </w:r>
-      <w:proofErr w:type="spellEnd"/>
-      <w:r>
-        <w:rPr>
-          <w:rFonts w:ascii="Nunito" w:hAnsi="Nunito"/>
-        </w:rPr>
-        <w:t xml:space="preserve"> de cada clasificador se han creado 2 gráficos de barras, uno para cada grupo. A continuación, se pueden ver los resulta</w:t>
-      </w:r>
-      <w:r>
-        <w:rPr>
-          <w:rFonts w:ascii="Nunito" w:hAnsi="Nunito"/>
-        </w:rPr>
-        <w:t>d</w:t>
-      </w:r>
-      <w:r>
-        <w:rPr>
-          <w:rFonts w:ascii="Nunito" w:hAnsi="Nunito"/>
-        </w:rPr>
-        <w:t>os obtenidos.</w:t>
+        <w:t>2.3 Subsistema: Transformador</w:t>
       </w:r>
     </w:p>
     <w:p>
@@ -2082,10 +1123,10 @@
           <w:noProof/>
         </w:rPr>
         <w:drawing>
-          <wp:inline distT="0" distB="0" distL="0" distR="0" wp14:anchorId="72C9344C" wp14:editId="782E10B6">
-            <wp:extent cx="5400040" cy="2739390"/>
-            <wp:effectExtent l="0" t="0" r="0" b="3810"/>
-            <wp:docPr id="1718013052" name="Imagen 1" descr="Gráfico, Gráfico de barras&#10;&#10;El contenido generado por IA puede ser incorrecto."/>
+          <wp:inline distT="0" distB="0" distL="0" distR="0" wp14:anchorId="725D7E73" wp14:editId="168E9881">
+            <wp:extent cx="5400040" cy="3459480"/>
+            <wp:effectExtent l="0" t="0" r="0" b="7620"/>
+            <wp:docPr id="813646103" name="Imagen 3" descr="Diagrama&#10;&#10;El contenido generado por IA puede ser incorrecto."/>
             <wp:cNvGraphicFramePr>
               <a:graphicFrameLocks xmlns:a="http://schemas.openxmlformats.org/drawingml/2006/main" noChangeAspect="1"/>
             </wp:cNvGraphicFramePr>
@@ -2093,11 +1134,11 @@
               <a:graphicData uri="http://schemas.openxmlformats.org/drawingml/2006/picture">
                 <pic:pic xmlns:pic="http://schemas.openxmlformats.org/drawingml/2006/picture">
                   <pic:nvPicPr>
-                    <pic:cNvPr id="1718013052" name="Imagen 1" descr="Gráfico, Gráfico de barras&#10;&#10;El contenido generado por IA puede ser incorrecto."/>
+                    <pic:cNvPr id="813646103" name="Imagen 3" descr="Diagrama&#10;&#10;El contenido generado por IA puede ser incorrecto."/>
                     <pic:cNvPicPr/>
                   </pic:nvPicPr>
                   <pic:blipFill>
-                    <a:blip r:embed="rId11" cstate="print">
+                    <a:blip r:embed="rId11">
                       <a:extLst>
                         <a:ext uri="{28A0092B-C50C-407E-A947-70E740481C1C}">
                           <a14:useLocalDpi xmlns:a14="http://schemas.microsoft.com/office/drawing/2010/main" val="0"/>
@@ -2111,11 +1152,14 @@
                   <pic:spPr>
                     <a:xfrm>
                       <a:off x="0" y="0"/>
-                      <a:ext cx="5400040" cy="2739390"/>
+                      <a:ext cx="5400040" cy="3459480"/>
                     </a:xfrm>
                     <a:prstGeom prst="rect">
                       <a:avLst/>
                     </a:prstGeom>
+                    <a:effectLst>
+                      <a:softEdge rad="25400"/>
+                    </a:effectLst>
                   </pic:spPr>
                 </pic:pic>
               </a:graphicData>
@@ -2133,13 +1177,50 @@
       <w:r>
         <w:rPr>
           <w:rFonts w:ascii="Nunito" w:hAnsi="Nunito"/>
+        </w:rPr>
+        <w:br w:type="page"/>
+      </w:r>
+    </w:p>
+    <w:p>
+      <w:pPr>
+        <w:rPr>
+          <w:rFonts w:ascii="Nunito" w:hAnsi="Nunito"/>
+          <w:b/>
+          <w:bCs/>
+          <w:sz w:val="24"/>
+          <w:szCs w:val="24"/>
+          <w:u w:val="single"/>
+        </w:rPr>
+      </w:pPr>
+      <w:r>
+        <w:rPr>
+          <w:rFonts w:ascii="Nunito" w:hAnsi="Nunito"/>
+          <w:b/>
+          <w:bCs/>
+          <w:sz w:val="24"/>
+          <w:szCs w:val="24"/>
+          <w:u w:val="single"/>
+        </w:rPr>
+        <w:lastRenderedPageBreak/>
+        <w:t xml:space="preserve">2.4 Subsistema: Predictor </w:t>
+      </w:r>
+    </w:p>
+    <w:p>
+      <w:pPr>
+        <w:rPr>
+          <w:rFonts w:ascii="Nunito" w:hAnsi="Nunito"/>
+        </w:rPr>
+      </w:pPr>
+      <w:r>
+        <w:rPr>
+          <w:rFonts w:ascii="Nunito" w:hAnsi="Nunito"/>
           <w:noProof/>
         </w:rPr>
         <w:drawing>
-          <wp:inline distT="0" distB="0" distL="0" distR="0" wp14:anchorId="7CD2A925" wp14:editId="797AD443">
-            <wp:extent cx="5400040" cy="2739390"/>
-            <wp:effectExtent l="0" t="0" r="0" b="3810"/>
-            <wp:docPr id="1496728684" name="Imagen 2" descr="Gráfico, Gráfico de barras&#10;&#10;El contenido generado por IA puede ser incorrecto."/>
+          <wp:inline distT="0" distB="0" distL="0" distR="0" wp14:anchorId="2CF9C3CB" wp14:editId="777D41AF">
+            <wp:extent cx="5400040" cy="2278380"/>
+            <wp:effectExtent l="0" t="0" r="0" b="7620"/>
+            <wp:docPr id="1744059747" name="Imagen 4" descr="Diagrama&#10;&#10;El contenido generado por IA puede ser incorrecto."/>
             <wp:cNvGraphicFramePr>
               <a:graphicFrameLocks xmlns:a="http://schemas.openxmlformats.org/drawingml/2006/main" noChangeAspect="1"/>
             </wp:cNvGraphicFramePr>
@@ -2147,11 +1228,11 @@
               <a:graphicData uri="http://schemas.openxmlformats.org/drawingml/2006/picture">
                 <pic:pic xmlns:pic="http://schemas.openxmlformats.org/drawingml/2006/picture">
                   <pic:nvPicPr>
-                    <pic:cNvPr id="1496728684" name="Imagen 2" descr="Gráfico, Gráfico de barras&#10;&#10;El contenido generado por IA puede ser incorrecto."/>
+                    <pic:cNvPr id="1744059747" name="Imagen 4" descr="Diagrama&#10;&#10;El contenido generado por IA puede ser incorrecto."/>
                     <pic:cNvPicPr/>
                   </pic:nvPicPr>
                   <pic:blipFill>
-                    <a:blip r:embed="rId12" cstate="print">
+                    <a:blip r:embed="rId12">
                       <a:extLst>
                         <a:ext uri="{28A0092B-C50C-407E-A947-70E740481C1C}">
                           <a14:useLocalDpi xmlns:a14="http://schemas.microsoft.com/office/drawing/2010/main" val="0"/>
@@ -2165,11 +1246,14 @@
                   <pic:spPr>
                     <a:xfrm>
                       <a:off x="0" y="0"/>
-                      <a:ext cx="5400040" cy="2739390"/>
+                      <a:ext cx="5400040" cy="2278380"/>
                     </a:xfrm>
                     <a:prstGeom prst="rect">
                       <a:avLst/>
                     </a:prstGeom>
+                    <a:effectLst>
+                      <a:softEdge rad="25400"/>
+                    </a:effectLst>
                   </pic:spPr>
                 </pic:pic>
               </a:graphicData>
@@ -2180,197 +1264,17 @@
     </w:p>
     <w:p>
       <w:pPr>
-        <w:jc w:val="both"/>
-        <w:rPr>
-          <w:rFonts w:ascii="Nunito" w:hAnsi="Nunito"/>
-        </w:rPr>
-      </w:pPr>
-      <w:r>
-        <w:rPr>
-          <w:rFonts w:ascii="Nunito" w:hAnsi="Nunito"/>
-        </w:rPr>
-        <w:t xml:space="preserve">Como se puede observar, el mejor predictor es el </w:t>
-      </w:r>
-      <w:proofErr w:type="spellStart"/>
-      <w:r>
-        <w:rPr>
-          <w:rFonts w:ascii="Nunito" w:hAnsi="Nunito"/>
-        </w:rPr>
-        <w:t>RandomForest</w:t>
-      </w:r>
-      <w:proofErr w:type="spellEnd"/>
-      <w:r>
-        <w:rPr>
-          <w:rFonts w:ascii="Nunito" w:hAnsi="Nunito"/>
-        </w:rPr>
-        <w:t xml:space="preserve"> porque es el que mejores </w:t>
-      </w:r>
-      <w:proofErr w:type="spellStart"/>
-      <w:r>
-        <w:rPr>
-          <w:rFonts w:ascii="Nunito" w:hAnsi="Nunito"/>
-        </w:rPr>
-        <w:t>accuracies</w:t>
-      </w:r>
-      <w:proofErr w:type="spellEnd"/>
-      <w:r>
-        <w:rPr>
-          <w:rFonts w:ascii="Nunito" w:hAnsi="Nunito"/>
-        </w:rPr>
-        <w:t xml:space="preserve"> </w:t>
-      </w:r>
-      <w:r>
-        <w:rPr>
-          <w:rFonts w:ascii="Nunito" w:hAnsi="Nunito"/>
-        </w:rPr>
-        <w:t>obtiene,</w:t>
-      </w:r>
-      <w:r>
-        <w:rPr>
-          <w:rFonts w:ascii="Nunito" w:hAnsi="Nunito"/>
-        </w:rPr>
-        <w:t xml:space="preserve"> en cualquier caso</w:t>
-      </w:r>
-      <w:r>
-        <w:rPr>
-          <w:rFonts w:ascii="Nunito" w:hAnsi="Nunito"/>
-        </w:rPr>
-        <w:t>.</w:t>
-      </w:r>
-    </w:p>
-    <w:p>
-      <w:pPr>
-        <w:jc w:val="both"/>
-        <w:rPr>
-          <w:rFonts w:ascii="Nunito" w:hAnsi="Nunito"/>
-        </w:rPr>
-      </w:pPr>
-      <w:r>
-        <w:rPr>
-          <w:rFonts w:ascii="Nunito" w:hAnsi="Nunito"/>
-        </w:rPr>
-        <w:t>E</w:t>
-      </w:r>
-      <w:r>
-        <w:rPr>
-          <w:rFonts w:ascii="Nunito" w:hAnsi="Nunito"/>
-        </w:rPr>
-        <w:t xml:space="preserve">n cuanto al </w:t>
-      </w:r>
-      <w:r>
-        <w:rPr>
-          <w:rFonts w:ascii="Nunito" w:hAnsi="Nunito"/>
-        </w:rPr>
-        <w:t>preprocesador</w:t>
-      </w:r>
-      <w:r>
-        <w:rPr>
-          <w:rFonts w:ascii="Nunito" w:hAnsi="Nunito"/>
-        </w:rPr>
-        <w:t xml:space="preserve">, es mucho mejor tener uno de 7x7 que de 3x3, seguramente esto se deba a que como el algoritmo del histograma obtiene </w:t>
-      </w:r>
-      <w:r>
-        <w:rPr>
-          <w:rFonts w:ascii="Nunito" w:hAnsi="Nunito"/>
-        </w:rPr>
-        <w:t xml:space="preserve">el histograma del canal rojo, verde y azul, es muy inestable al ruido de la imagen, por tanto, al utilizar un tamaño de </w:t>
-      </w:r>
-      <w:proofErr w:type="spellStart"/>
-      <w:r>
-        <w:rPr>
-          <w:rFonts w:ascii="Nunito" w:hAnsi="Nunito"/>
-        </w:rPr>
-        <w:t>kernel</w:t>
-      </w:r>
-      <w:proofErr w:type="spellEnd"/>
-      <w:r>
-        <w:rPr>
-          <w:rFonts w:ascii="Nunito" w:hAnsi="Nunito"/>
-        </w:rPr>
-        <w:t xml:space="preserve"> más grande en el preprocesamiento este se disminuye mucho más, asimismo, el tipo de preprocesador que mejor le viene, es el gaussiano </w:t>
-      </w:r>
-      <w:r>
-        <w:rPr>
-          <w:rFonts w:ascii="Nunito" w:hAnsi="Nunito"/>
-        </w:rPr>
-        <w:t>de</w:t>
-      </w:r>
-      <w:r>
-        <w:rPr>
-          <w:rFonts w:ascii="Nunito" w:hAnsi="Nunito"/>
-        </w:rPr>
-        <w:t xml:space="preserve"> tamaño 3x3 y el de la media en tamaño 7x7. </w:t>
-      </w:r>
-    </w:p>
-    <w:p>
-      <w:pPr>
-        <w:jc w:val="both"/>
-        <w:rPr>
-          <w:rFonts w:ascii="Nunito" w:hAnsi="Nunito"/>
-        </w:rPr>
-      </w:pPr>
-      <w:r>
-        <w:rPr>
-          <w:rFonts w:ascii="Nunito" w:hAnsi="Nunito"/>
-        </w:rPr>
-        <w:lastRenderedPageBreak/>
-        <w:t xml:space="preserve">En conclusión, con el algoritmo del histograma el mejor </w:t>
-      </w:r>
-      <w:proofErr w:type="spellStart"/>
-      <w:r>
-        <w:rPr>
-          <w:rFonts w:ascii="Nunito" w:hAnsi="Nunito"/>
-        </w:rPr>
-        <w:t>accuracy</w:t>
-      </w:r>
-      <w:proofErr w:type="spellEnd"/>
-      <w:r>
-        <w:rPr>
-          <w:rFonts w:ascii="Nunito" w:hAnsi="Nunito"/>
-        </w:rPr>
-        <w:t xml:space="preserve"> que se puede obtener en test es del 0.81 si se utiliza el </w:t>
-      </w:r>
-      <w:proofErr w:type="spellStart"/>
-      <w:r>
-        <w:rPr>
-          <w:rFonts w:ascii="Nunito" w:hAnsi="Nunito"/>
-        </w:rPr>
-        <w:t>PrepMedia</w:t>
-      </w:r>
-      <w:proofErr w:type="spellEnd"/>
-      <w:r>
-        <w:rPr>
-          <w:rFonts w:ascii="Nunito" w:hAnsi="Nunito"/>
-        </w:rPr>
-        <w:t xml:space="preserve">(7x7) y un </w:t>
-      </w:r>
-      <w:proofErr w:type="spellStart"/>
-      <w:r>
-        <w:rPr>
-          <w:rFonts w:ascii="Nunito" w:hAnsi="Nunito"/>
-        </w:rPr>
-        <w:t>RandomForest</w:t>
-      </w:r>
-      <w:proofErr w:type="spellEnd"/>
-      <w:r>
-        <w:rPr>
-          <w:rFonts w:ascii="Nunito" w:hAnsi="Nunito"/>
-        </w:rPr>
-        <w:t>.</w:t>
-      </w:r>
-    </w:p>
-    <w:p>
-      <w:pPr>
-        <w:rPr>
-          <w:rFonts w:ascii="Nunito" w:hAnsi="Nunito"/>
-        </w:rPr>
-      </w:pPr>
-      <w:r>
-        <w:rPr>
-          <w:rFonts w:ascii="Nunito" w:hAnsi="Nunito"/>
-        </w:rPr>
-        <w:br w:type="page"/>
-      </w:r>
+        <w:rPr>
+          <w:rFonts w:ascii="Nunito" w:hAnsi="Nunito"/>
+        </w:rPr>
+      </w:pPr>
+    </w:p>
+    <w:p>
+      <w:pPr>
+        <w:rPr>
+          <w:rFonts w:ascii="Nunito" w:hAnsi="Nunito"/>
+        </w:rPr>
+      </w:pPr>
       <w:r>
         <w:rPr>
           <w:rFonts w:ascii="Nunito" w:hAnsi="Nunito"/>
@@ -2380,238 +1284,7 @@
           <w:szCs w:val="24"/>
           <w:u w:val="single"/>
         </w:rPr>
-        <w:lastRenderedPageBreak/>
-        <w:t>3.</w:t>
-      </w:r>
-      <w:r>
-        <w:rPr>
-          <w:rFonts w:ascii="Nunito" w:hAnsi="Nunito"/>
-          <w:b/>
-          <w:bCs/>
-          <w:sz w:val="24"/>
-          <w:szCs w:val="24"/>
-          <w:u w:val="single"/>
-        </w:rPr>
-        <w:t>1.</w:t>
-      </w:r>
-      <w:r>
-        <w:rPr>
-          <w:rFonts w:ascii="Nunito" w:hAnsi="Nunito"/>
-          <w:b/>
-          <w:bCs/>
-          <w:sz w:val="24"/>
-          <w:szCs w:val="24"/>
-          <w:u w:val="single"/>
-        </w:rPr>
-        <w:t>2</w:t>
-      </w:r>
-      <w:r>
-        <w:rPr>
-          <w:rFonts w:ascii="Nunito" w:hAnsi="Nunito"/>
-          <w:b/>
-          <w:bCs/>
-          <w:sz w:val="24"/>
-          <w:szCs w:val="24"/>
-          <w:u w:val="single"/>
-        </w:rPr>
-        <w:t xml:space="preserve"> Experimento</w:t>
-      </w:r>
-      <w:r>
-        <w:rPr>
-          <w:rFonts w:ascii="Nunito" w:hAnsi="Nunito"/>
-          <w:b/>
-          <w:bCs/>
-          <w:sz w:val="24"/>
-          <w:szCs w:val="24"/>
-          <w:u w:val="single"/>
-        </w:rPr>
-        <w:t>:</w:t>
-      </w:r>
-      <w:r>
-        <w:rPr>
-          <w:rFonts w:ascii="Nunito" w:hAnsi="Nunito"/>
-          <w:b/>
-          <w:bCs/>
-          <w:sz w:val="24"/>
-          <w:szCs w:val="24"/>
-          <w:u w:val="single"/>
-        </w:rPr>
-        <w:t xml:space="preserve"> </w:t>
-      </w:r>
-      <w:r>
-        <w:rPr>
-          <w:rFonts w:ascii="Nunito" w:hAnsi="Nunito"/>
-          <w:b/>
-          <w:bCs/>
-          <w:sz w:val="24"/>
-          <w:szCs w:val="24"/>
-          <w:u w:val="single"/>
-        </w:rPr>
-        <w:t>Transformador con algoritmo de texturas</w:t>
-      </w:r>
-    </w:p>
-    <w:p>
-      <w:pPr>
-        <w:rPr>
-          <w:rFonts w:ascii="Nunito" w:hAnsi="Nunito"/>
-        </w:rPr>
-      </w:pPr>
-      <w:r>
-        <w:rPr>
-          <w:rFonts w:ascii="Nunito" w:hAnsi="Nunito"/>
-        </w:rPr>
-        <w:t>En este otro experimento, se volverán a crear los 2 grupos de clasificadores:</w:t>
-      </w:r>
-    </w:p>
-    <w:p>
-      <w:pPr>
-        <w:rPr>
-          <w:rFonts w:ascii="Nunito" w:hAnsi="Nunito"/>
-        </w:rPr>
-      </w:pPr>
-      <w:r>
-        <w:rPr>
-          <w:rFonts w:ascii="Nunito" w:hAnsi="Nunito"/>
-        </w:rPr>
-        <w:t xml:space="preserve">        - </w:t>
-      </w:r>
-      <w:proofErr w:type="spellStart"/>
-      <w:r>
-        <w:rPr>
-          <w:rFonts w:ascii="Nunito" w:hAnsi="Nunito"/>
-        </w:rPr>
-        <w:t>Kernel</w:t>
-      </w:r>
-      <w:proofErr w:type="spellEnd"/>
-      <w:r>
-        <w:rPr>
-          <w:rFonts w:ascii="Nunito" w:hAnsi="Nunito"/>
-        </w:rPr>
-        <w:t xml:space="preserve"> 3x3: </w:t>
-      </w:r>
-      <w:proofErr w:type="gramStart"/>
-      <w:r>
-        <w:rPr>
-          <w:rFonts w:ascii="Nunito" w:hAnsi="Nunito"/>
-        </w:rPr>
-        <w:t>Preprocesadores(</w:t>
-      </w:r>
-      <w:proofErr w:type="gramEnd"/>
-      <w:r>
-        <w:rPr>
-          <w:rFonts w:ascii="Nunito" w:hAnsi="Nunito"/>
-        </w:rPr>
-        <w:t xml:space="preserve">6) X </w:t>
-      </w:r>
-      <w:proofErr w:type="spellStart"/>
-      <w:r>
-        <w:rPr>
-          <w:rFonts w:ascii="Nunito" w:hAnsi="Nunito"/>
-        </w:rPr>
-        <w:t>AlgoritmoTexturas</w:t>
-      </w:r>
-      <w:proofErr w:type="spellEnd"/>
-      <w:r>
-        <w:rPr>
-          <w:rFonts w:ascii="Nunito" w:hAnsi="Nunito"/>
-        </w:rPr>
-        <w:t xml:space="preserve"> X </w:t>
-      </w:r>
-      <w:proofErr w:type="gramStart"/>
-      <w:r>
-        <w:rPr>
-          <w:rFonts w:ascii="Nunito" w:hAnsi="Nunito"/>
-        </w:rPr>
-        <w:t>Predictores(</w:t>
-      </w:r>
-      <w:proofErr w:type="gramEnd"/>
-      <w:r>
-        <w:rPr>
-          <w:rFonts w:ascii="Nunito" w:hAnsi="Nunito"/>
-        </w:rPr>
-        <w:t>2) = 12</w:t>
-      </w:r>
-    </w:p>
-    <w:p>
-      <w:pPr>
-        <w:rPr>
-          <w:rFonts w:ascii="Nunito" w:hAnsi="Nunito"/>
-        </w:rPr>
-      </w:pPr>
-      <w:r>
-        <w:rPr>
-          <w:rFonts w:ascii="Nunito" w:hAnsi="Nunito"/>
-        </w:rPr>
-        <w:t xml:space="preserve">        - </w:t>
-      </w:r>
-      <w:proofErr w:type="spellStart"/>
-      <w:r>
-        <w:rPr>
-          <w:rFonts w:ascii="Nunito" w:hAnsi="Nunito"/>
-        </w:rPr>
-        <w:t>Kernel</w:t>
-      </w:r>
-      <w:proofErr w:type="spellEnd"/>
-      <w:r>
-        <w:rPr>
-          <w:rFonts w:ascii="Nunito" w:hAnsi="Nunito"/>
-        </w:rPr>
-        <w:t xml:space="preserve"> 7x7: </w:t>
-      </w:r>
-      <w:proofErr w:type="gramStart"/>
-      <w:r>
-        <w:rPr>
-          <w:rFonts w:ascii="Nunito" w:hAnsi="Nunito"/>
-        </w:rPr>
-        <w:t>Preprocesadores(</w:t>
-      </w:r>
-      <w:proofErr w:type="gramEnd"/>
-      <w:r>
-        <w:rPr>
-          <w:rFonts w:ascii="Nunito" w:hAnsi="Nunito"/>
-        </w:rPr>
-        <w:t xml:space="preserve">6) X </w:t>
-      </w:r>
-      <w:proofErr w:type="spellStart"/>
-      <w:r>
-        <w:rPr>
-          <w:rFonts w:ascii="Nunito" w:hAnsi="Nunito"/>
-        </w:rPr>
-        <w:t>AlgoritmoTexturas</w:t>
-      </w:r>
-      <w:proofErr w:type="spellEnd"/>
-      <w:r>
-        <w:rPr>
-          <w:rFonts w:ascii="Nunito" w:hAnsi="Nunito"/>
-        </w:rPr>
-        <w:t xml:space="preserve"> X </w:t>
-      </w:r>
-      <w:proofErr w:type="gramStart"/>
-      <w:r>
-        <w:rPr>
-          <w:rFonts w:ascii="Nunito" w:hAnsi="Nunito"/>
-        </w:rPr>
-        <w:t>Predictores(</w:t>
-      </w:r>
-      <w:proofErr w:type="gramEnd"/>
-      <w:r>
-        <w:rPr>
-          <w:rFonts w:ascii="Nunito" w:hAnsi="Nunito"/>
-        </w:rPr>
-        <w:t>2) = 12</w:t>
-      </w:r>
-    </w:p>
-    <w:p>
-      <w:pPr>
-        <w:rPr>
-          <w:rFonts w:ascii="Nunito" w:hAnsi="Nunito"/>
-        </w:rPr>
-      </w:pPr>
-      <w:r>
-        <w:rPr>
-          <w:rFonts w:ascii="Nunito" w:hAnsi="Nunito"/>
-        </w:rPr>
-        <w:t>A continuación, se muestran los resultados:</w:t>
+        <w:t xml:space="preserve">2.5 Subsistema: Experimentador </w:t>
       </w:r>
     </w:p>
     <w:p>
@@ -2626,10 +1299,10 @@
           <w:noProof/>
         </w:rPr>
         <w:drawing>
-          <wp:inline distT="0" distB="0" distL="0" distR="0" wp14:anchorId="1EABCAB1" wp14:editId="35D9A424">
-            <wp:extent cx="5400040" cy="2739390"/>
-            <wp:effectExtent l="0" t="0" r="0" b="3810"/>
-            <wp:docPr id="1263195875" name="Imagen 3" descr="Gráfico, Gráfico de barras&#10;&#10;El contenido generado por IA puede ser incorrecto."/>
+          <wp:inline distT="0" distB="0" distL="0" distR="0" wp14:anchorId="4EAF2037" wp14:editId="1B4DD8F4">
+            <wp:extent cx="5400040" cy="1661160"/>
+            <wp:effectExtent l="0" t="0" r="0" b="0"/>
+            <wp:docPr id="178009962" name="Imagen 5" descr="Imagen que contiene Texto&#10;&#10;El contenido generado por IA puede ser incorrecto."/>
             <wp:cNvGraphicFramePr>
               <a:graphicFrameLocks xmlns:a="http://schemas.openxmlformats.org/drawingml/2006/main" noChangeAspect="1"/>
             </wp:cNvGraphicFramePr>
@@ -2637,11 +1310,11 @@
               <a:graphicData uri="http://schemas.openxmlformats.org/drawingml/2006/picture">
                 <pic:pic xmlns:pic="http://schemas.openxmlformats.org/drawingml/2006/picture">
                   <pic:nvPicPr>
-                    <pic:cNvPr id="1263195875" name="Imagen 3" descr="Gráfico, Gráfico de barras&#10;&#10;El contenido generado por IA puede ser incorrecto."/>
+                    <pic:cNvPr id="178009962" name="Imagen 5" descr="Imagen que contiene Texto&#10;&#10;El contenido generado por IA puede ser incorrecto."/>
                     <pic:cNvPicPr/>
                   </pic:nvPicPr>
                   <pic:blipFill>
-                    <a:blip r:embed="rId13" cstate="print">
+                    <a:blip r:embed="rId13">
                       <a:extLst>
                         <a:ext uri="{28A0092B-C50C-407E-A947-70E740481C1C}">
                           <a14:useLocalDpi xmlns:a14="http://schemas.microsoft.com/office/drawing/2010/main" val="0"/>
@@ -2655,11 +1328,14 @@
                   <pic:spPr>
                     <a:xfrm>
                       <a:off x="0" y="0"/>
-                      <a:ext cx="5400040" cy="2739390"/>
+                      <a:ext cx="5400040" cy="1661160"/>
                     </a:xfrm>
                     <a:prstGeom prst="rect">
                       <a:avLst/>
                     </a:prstGeom>
+                    <a:effectLst>
+                      <a:softEdge rad="25400"/>
+                    </a:effectLst>
                   </pic:spPr>
                 </pic:pic>
               </a:graphicData>
@@ -2677,13 +1353,710 @@
       <w:r>
         <w:rPr>
           <w:rFonts w:ascii="Nunito" w:hAnsi="Nunito"/>
+        </w:rPr>
+        <w:br w:type="page"/>
+      </w:r>
+      <w:bookmarkStart w:id="2" w:name="MarcadorExperimentos"/>
+      <w:r>
+        <w:rPr>
+          <w:rFonts w:ascii="Nunito" w:hAnsi="Nunito"/>
+          <w:b/>
+          <w:bCs/>
+          <w:sz w:val="32"/>
+          <w:szCs w:val="32"/>
+        </w:rPr>
+        <w:lastRenderedPageBreak/>
+        <w:t>3. Experimentos</w:t>
+      </w:r>
+    </w:p>
+    <w:bookmarkEnd w:id="2"/>
+    <w:p>
+      <w:pPr>
+        <w:jc w:val="both"/>
+        <w:rPr>
+          <w:rFonts w:ascii="Nunito" w:hAnsi="Nunito"/>
+        </w:rPr>
+      </w:pPr>
+      <w:r>
+        <w:rPr>
+          <w:rFonts w:ascii="Nunito" w:hAnsi="Nunito"/>
+        </w:rPr>
+        <w:t xml:space="preserve">Para evaluar el sistema creado se realizarán 3 fases. En la primera, se generarán múltiples clasificadores para ver los diferentes </w:t>
+      </w:r>
+      <w:proofErr w:type="spellStart"/>
+      <w:r>
+        <w:rPr>
+          <w:rFonts w:ascii="Nunito" w:hAnsi="Nunito"/>
+        </w:rPr>
+        <w:t>accuracies</w:t>
+      </w:r>
+      <w:proofErr w:type="spellEnd"/>
+      <w:r>
+        <w:rPr>
+          <w:rFonts w:ascii="Nunito" w:hAnsi="Nunito"/>
+        </w:rPr>
+        <w:t>, en la segunda, se extraerán de todos los clasificadores creados anteriormente una serie de medidas globales, y en la tercera, se elegirán</w:t>
+      </w:r>
+      <w:r>
+        <w:rPr>
+          <w:rFonts w:ascii="Nunito" w:hAnsi="Nunito"/>
+        </w:rPr>
+        <w:t xml:space="preserve"> </w:t>
+      </w:r>
+      <w:r>
+        <w:rPr>
+          <w:rFonts w:ascii="Nunito" w:hAnsi="Nunito"/>
+        </w:rPr>
+        <w:t>4</w:t>
+      </w:r>
+      <w:r>
+        <w:rPr>
+          <w:rFonts w:ascii="Nunito" w:hAnsi="Nunito"/>
+        </w:rPr>
+        <w:t xml:space="preserve"> </w:t>
+      </w:r>
+      <w:r>
+        <w:rPr>
+          <w:rFonts w:ascii="Nunito" w:hAnsi="Nunito"/>
+        </w:rPr>
+        <w:t>clasificadores</w:t>
+      </w:r>
+      <w:r>
+        <w:rPr>
+          <w:rFonts w:ascii="Nunito" w:hAnsi="Nunito"/>
+        </w:rPr>
+        <w:t xml:space="preserve"> </w:t>
+      </w:r>
+      <w:r>
+        <w:rPr>
+          <w:rFonts w:ascii="Nunito" w:hAnsi="Nunito"/>
+        </w:rPr>
+        <w:t xml:space="preserve">con un mayor </w:t>
+      </w:r>
+      <w:proofErr w:type="spellStart"/>
+      <w:r>
+        <w:rPr>
+          <w:rFonts w:ascii="Nunito" w:hAnsi="Nunito"/>
+        </w:rPr>
+        <w:t>accuracy</w:t>
+      </w:r>
+      <w:proofErr w:type="spellEnd"/>
+      <w:r>
+        <w:rPr>
+          <w:rFonts w:ascii="Nunito" w:hAnsi="Nunito"/>
+        </w:rPr>
+        <w:t xml:space="preserve">, 1 para cada tipo de algoritmo de extracción de características, y se </w:t>
+      </w:r>
+      <w:r>
+        <w:rPr>
+          <w:rFonts w:ascii="Nunito" w:hAnsi="Nunito"/>
+        </w:rPr>
+        <w:t>utilizarán más medidas para extraer más conclusiones.</w:t>
+      </w:r>
+    </w:p>
+    <w:p>
+      <w:pPr>
+        <w:jc w:val="both"/>
+        <w:rPr>
+          <w:rFonts w:ascii="Nunito" w:hAnsi="Nunito"/>
+        </w:rPr>
+      </w:pPr>
+      <w:r>
+        <w:rPr>
+          <w:rFonts w:ascii="Nunito" w:hAnsi="Nunito"/>
+          <w:sz w:val="24"/>
+          <w:szCs w:val="24"/>
+        </w:rPr>
+        <w:t xml:space="preserve">Sin embargo, antes de continuar, conviene una breve explicación de los </w:t>
+      </w:r>
+      <w:proofErr w:type="spellStart"/>
+      <w:r>
+        <w:rPr>
+          <w:rFonts w:ascii="Nunito" w:hAnsi="Nunito"/>
+          <w:sz w:val="24"/>
+          <w:szCs w:val="24"/>
+        </w:rPr>
+        <w:t>datasets</w:t>
+      </w:r>
+      <w:proofErr w:type="spellEnd"/>
+      <w:r>
+        <w:rPr>
+          <w:rFonts w:ascii="Nunito" w:hAnsi="Nunito"/>
+          <w:sz w:val="24"/>
+          <w:szCs w:val="24"/>
+        </w:rPr>
+        <w:t xml:space="preserve"> que se utilizarán. Estos son 2, de tamaños </w:t>
+      </w:r>
+      <w:r>
+        <w:rPr>
+          <w:rFonts w:ascii="Nunito" w:hAnsi="Nunito"/>
+          <w:sz w:val="24"/>
+          <w:szCs w:val="24"/>
+        </w:rPr>
+        <w:t>2</w:t>
+      </w:r>
+      <w:r>
+        <w:rPr>
+          <w:rFonts w:ascii="Nunito" w:hAnsi="Nunito"/>
+          <w:sz w:val="24"/>
+          <w:szCs w:val="24"/>
+        </w:rPr>
+        <w:t xml:space="preserve">00 y </w:t>
+      </w:r>
+      <w:r>
+        <w:rPr>
+          <w:rFonts w:ascii="Nunito" w:hAnsi="Nunito"/>
+          <w:sz w:val="24"/>
+          <w:szCs w:val="24"/>
+        </w:rPr>
+        <w:t>10</w:t>
+      </w:r>
+      <w:r>
+        <w:rPr>
+          <w:rFonts w:ascii="Nunito" w:hAnsi="Nunito"/>
+          <w:sz w:val="24"/>
+          <w:szCs w:val="24"/>
+        </w:rPr>
+        <w:t>00 respectivamente, y cuyos ejemplos son imágenes de perros y gatos de diferentes resoluciones. Asimismo, ambas clases están balanceadas, es decir, hay tantas clases de gatos como de perros.</w:t>
+      </w:r>
+      <w:r>
+        <w:rPr>
+          <w:rFonts w:ascii="Nunito" w:hAnsi="Nunito"/>
+          <w:sz w:val="24"/>
+          <w:szCs w:val="24"/>
+        </w:rPr>
+        <w:t xml:space="preserve"> </w:t>
+      </w:r>
+      <w:r>
+        <w:rPr>
+          <w:rFonts w:ascii="Nunito" w:hAnsi="Nunito"/>
+          <w:sz w:val="24"/>
+          <w:szCs w:val="24"/>
+        </w:rPr>
+        <w:t xml:space="preserve">Cabe destacar que los tamaños para los conjuntos de datos son del 60% para </w:t>
+      </w:r>
+      <w:proofErr w:type="spellStart"/>
+      <w:r>
+        <w:rPr>
+          <w:rFonts w:ascii="Nunito" w:hAnsi="Nunito"/>
+          <w:sz w:val="24"/>
+          <w:szCs w:val="24"/>
+        </w:rPr>
+        <w:t>train</w:t>
+      </w:r>
+      <w:proofErr w:type="spellEnd"/>
+      <w:r>
+        <w:rPr>
+          <w:rFonts w:ascii="Nunito" w:hAnsi="Nunito"/>
+          <w:sz w:val="24"/>
+          <w:szCs w:val="24"/>
+        </w:rPr>
+        <w:t xml:space="preserve">, 20% para </w:t>
+      </w:r>
+      <w:proofErr w:type="spellStart"/>
+      <w:r>
+        <w:rPr>
+          <w:rFonts w:ascii="Nunito" w:hAnsi="Nunito"/>
+          <w:sz w:val="24"/>
+          <w:szCs w:val="24"/>
+        </w:rPr>
+        <w:t>tests</w:t>
+      </w:r>
+      <w:proofErr w:type="spellEnd"/>
+      <w:r>
+        <w:rPr>
+          <w:rFonts w:ascii="Nunito" w:hAnsi="Nunito"/>
+          <w:sz w:val="24"/>
+          <w:szCs w:val="24"/>
+        </w:rPr>
+        <w:t xml:space="preserve"> y otro 20% para validación.</w:t>
+      </w:r>
+    </w:p>
+    <w:p>
+      <w:pPr>
+        <w:rPr>
+          <w:rFonts w:ascii="Nunito" w:hAnsi="Nunito"/>
+          <w:b/>
+          <w:bCs/>
+          <w:sz w:val="28"/>
+          <w:szCs w:val="28"/>
+        </w:rPr>
+      </w:pPr>
+    </w:p>
+    <w:p>
+      <w:pPr>
+        <w:rPr>
+          <w:rFonts w:ascii="Nunito" w:hAnsi="Nunito"/>
+          <w:b/>
+          <w:bCs/>
+          <w:sz w:val="28"/>
+          <w:szCs w:val="28"/>
+        </w:rPr>
+      </w:pPr>
+      <w:r>
+        <w:rPr>
+          <w:rFonts w:ascii="Nunito" w:hAnsi="Nunito"/>
+          <w:b/>
+          <w:bCs/>
+          <w:sz w:val="28"/>
+          <w:szCs w:val="28"/>
+        </w:rPr>
+        <w:t>3.1 Creación de múltiples clasificadores</w:t>
+      </w:r>
+    </w:p>
+    <w:p>
+      <w:pPr>
+        <w:jc w:val="both"/>
+        <w:rPr>
+          <w:rFonts w:ascii="Nunito" w:hAnsi="Nunito"/>
+        </w:rPr>
+      </w:pPr>
+      <w:r>
+        <w:rPr>
+          <w:rFonts w:ascii="Nunito" w:hAnsi="Nunito"/>
+        </w:rPr>
+        <w:t>Como tenemos 3 subsistemas que componen el núcleo del clasificador (preprocesador, transformador</w:t>
+      </w:r>
+      <w:r>
+        <w:rPr>
+          <w:rFonts w:ascii="Nunito" w:hAnsi="Nunito"/>
+        </w:rPr>
+        <w:t>,</w:t>
+      </w:r>
+      <w:r>
+        <w:rPr>
+          <w:rFonts w:ascii="Nunito" w:hAnsi="Nunito"/>
+        </w:rPr>
+        <w:t xml:space="preserve"> y</w:t>
+      </w:r>
+      <w:r>
+        <w:rPr>
+          <w:rFonts w:ascii="Nunito" w:hAnsi="Nunito"/>
+        </w:rPr>
+        <w:t xml:space="preserve"> </w:t>
+      </w:r>
+      <w:r>
+        <w:rPr>
+          <w:rFonts w:ascii="Nunito" w:hAnsi="Nunito"/>
+        </w:rPr>
+        <w:t>predictor), y por cada uno de estos tenemos varios tipos (6 preprocesadores, 4 transformadores y 2 predictores), se ha optado por hacer tantos experimentos como combinaciones de estos, en total 48.</w:t>
+      </w:r>
+      <w:r>
+        <w:rPr>
+          <w:rFonts w:ascii="Nunito" w:hAnsi="Nunito"/>
+        </w:rPr>
+        <w:t xml:space="preserve"> Sin embargo, los preprocesadores tienen un tamaño de </w:t>
+      </w:r>
+      <w:proofErr w:type="spellStart"/>
+      <w:r>
+        <w:rPr>
+          <w:rFonts w:ascii="Nunito" w:hAnsi="Nunito"/>
+        </w:rPr>
+        <w:t>kernel</w:t>
+      </w:r>
+      <w:proofErr w:type="spellEnd"/>
+      <w:r>
+        <w:rPr>
+          <w:rFonts w:ascii="Nunito" w:hAnsi="Nunito"/>
+        </w:rPr>
+        <w:t xml:space="preserve"> (</w:t>
+      </w:r>
+      <w:proofErr w:type="spellStart"/>
+      <w:r>
+        <w:rPr>
+          <w:rFonts w:ascii="Nunito" w:hAnsi="Nunito"/>
+        </w:rPr>
+        <w:t>mxm</w:t>
+      </w:r>
+      <w:proofErr w:type="spellEnd"/>
+      <w:r>
+        <w:rPr>
+          <w:rFonts w:ascii="Nunito" w:hAnsi="Nunito"/>
+        </w:rPr>
+        <w:t>), así que se ha escogido m=3 y m=7, por tanto, salen un total de 96 clasificadores.</w:t>
+      </w:r>
+    </w:p>
+    <w:p>
+      <w:pPr>
+        <w:jc w:val="both"/>
+        <w:rPr>
+          <w:rFonts w:ascii="Nunito" w:hAnsi="Nunito"/>
+        </w:rPr>
+      </w:pPr>
+      <w:r>
+        <w:rPr>
+          <w:rFonts w:ascii="Nunito" w:hAnsi="Nunito"/>
+        </w:rPr>
+        <w:t>La configuración general para todos los clasificadores generados</w:t>
+      </w:r>
+      <w:r>
+        <w:rPr>
+          <w:rFonts w:ascii="Nunito" w:hAnsi="Nunito"/>
+        </w:rPr>
+        <w:t xml:space="preserve"> viene dada por la configuración de sus preprocesadores, que como ya se ha dicho anteriormente, va a ser de m=3 y m=7, y por la configuración de sus predictores, los cuales son de tipo </w:t>
+      </w:r>
+      <w:proofErr w:type="spellStart"/>
+      <w:r>
+        <w:rPr>
+          <w:rFonts w:ascii="Nunito" w:hAnsi="Nunito"/>
+        </w:rPr>
+        <w:t>Adaboost</w:t>
+      </w:r>
+      <w:proofErr w:type="spellEnd"/>
+      <w:r>
+        <w:rPr>
+          <w:rFonts w:ascii="Nunito" w:hAnsi="Nunito"/>
+        </w:rPr>
+        <w:t xml:space="preserve"> y </w:t>
+      </w:r>
+      <w:proofErr w:type="spellStart"/>
+      <w:r>
+        <w:rPr>
+          <w:rFonts w:ascii="Nunito" w:hAnsi="Nunito"/>
+        </w:rPr>
+        <w:t>RandomForest</w:t>
+      </w:r>
+      <w:proofErr w:type="spellEnd"/>
+      <w:r>
+        <w:rPr>
+          <w:rFonts w:ascii="Nunito" w:hAnsi="Nunito"/>
+        </w:rPr>
+        <w:t xml:space="preserve"> entrenados para ajustarse a los mejores </w:t>
+      </w:r>
+      <w:proofErr w:type="spellStart"/>
+      <w:r>
+        <w:rPr>
+          <w:rFonts w:ascii="Nunito" w:hAnsi="Nunito"/>
+        </w:rPr>
+        <w:t>hiperparametros</w:t>
+      </w:r>
+      <w:proofErr w:type="spellEnd"/>
+      <w:r>
+        <w:rPr>
+          <w:rFonts w:ascii="Nunito" w:hAnsi="Nunito"/>
+        </w:rPr>
+        <w:t xml:space="preserve">, es decir, el </w:t>
+      </w:r>
+      <w:r>
+        <w:rPr>
+          <w:rFonts w:ascii="Nunito" w:hAnsi="Nunito"/>
+        </w:rPr>
+        <w:t>número</w:t>
+      </w:r>
+      <w:r>
+        <w:rPr>
+          <w:rFonts w:ascii="Nunito" w:hAnsi="Nunito"/>
+        </w:rPr>
+        <w:t xml:space="preserve"> de estimadores de cada uno entre 1 y 40.</w:t>
+      </w:r>
+    </w:p>
+    <w:p>
+      <w:pPr>
+        <w:jc w:val="both"/>
+        <w:rPr>
+          <w:rFonts w:ascii="Nunito" w:hAnsi="Nunito"/>
+        </w:rPr>
+      </w:pPr>
+      <w:r>
+        <w:rPr>
+          <w:rFonts w:ascii="Nunito" w:hAnsi="Nunito"/>
+        </w:rPr>
+        <w:t xml:space="preserve">Para recoger todos estos resultados, vamos a </w:t>
+      </w:r>
+      <w:proofErr w:type="spellStart"/>
+      <w:r>
+        <w:rPr>
+          <w:rFonts w:ascii="Nunito" w:hAnsi="Nunito"/>
+        </w:rPr>
+        <w:t>divididir</w:t>
+      </w:r>
+      <w:proofErr w:type="spellEnd"/>
+      <w:r>
+        <w:rPr>
+          <w:rFonts w:ascii="Nunito" w:hAnsi="Nunito"/>
+        </w:rPr>
+        <w:t xml:space="preserve"> la experimentación en 4 partes, de tal forma que en cada una de estas se considera un solo tipo de </w:t>
+      </w:r>
+      <w:proofErr w:type="spellStart"/>
+      <w:r>
+        <w:rPr>
+          <w:rFonts w:ascii="Nunito" w:hAnsi="Nunito"/>
+        </w:rPr>
+        <w:t>transfomador</w:t>
+      </w:r>
+      <w:proofErr w:type="spellEnd"/>
+      <w:r>
+        <w:rPr>
+          <w:rFonts w:ascii="Nunito" w:hAnsi="Nunito"/>
+        </w:rPr>
+        <w:t xml:space="preserve">, es decir, </w:t>
+      </w:r>
+      <w:r>
+        <w:rPr>
+          <w:rFonts w:ascii="Nunito" w:hAnsi="Nunito"/>
+        </w:rPr>
+        <w:t xml:space="preserve">en la primera parte </w:t>
+      </w:r>
+      <w:r>
+        <w:rPr>
+          <w:rFonts w:ascii="Nunito" w:hAnsi="Nunito"/>
+        </w:rPr>
+        <w:t xml:space="preserve">se generarán todos los clasificadores posibles con el algoritmo del histograma, </w:t>
+      </w:r>
+      <w:r>
+        <w:rPr>
+          <w:rFonts w:ascii="Nunito" w:hAnsi="Nunito"/>
+        </w:rPr>
+        <w:t xml:space="preserve">en la segunda, </w:t>
+      </w:r>
+      <w:r>
+        <w:rPr>
+          <w:rFonts w:ascii="Nunito" w:hAnsi="Nunito"/>
+        </w:rPr>
+        <w:t xml:space="preserve">con el de texturas, </w:t>
+      </w:r>
+      <w:r>
+        <w:rPr>
+          <w:rFonts w:ascii="Nunito" w:hAnsi="Nunito"/>
+        </w:rPr>
+        <w:t xml:space="preserve">en la tercera, </w:t>
+      </w:r>
+      <w:r>
+        <w:rPr>
+          <w:rFonts w:ascii="Nunito" w:hAnsi="Nunito"/>
+        </w:rPr>
+        <w:t>con el de orientaciones</w:t>
+      </w:r>
+      <w:r>
+        <w:rPr>
+          <w:rFonts w:ascii="Nunito" w:hAnsi="Nunito"/>
+        </w:rPr>
+        <w:t>,</w:t>
+      </w:r>
+      <w:r>
+        <w:rPr>
+          <w:rFonts w:ascii="Nunito" w:hAnsi="Nunito"/>
+        </w:rPr>
+        <w:t xml:space="preserve"> y finalmente</w:t>
+      </w:r>
+      <w:r>
+        <w:rPr>
+          <w:rFonts w:ascii="Nunito" w:hAnsi="Nunito"/>
+        </w:rPr>
+        <w:t>,</w:t>
+      </w:r>
+      <w:r>
+        <w:rPr>
+          <w:rFonts w:ascii="Nunito" w:hAnsi="Nunito"/>
+        </w:rPr>
+        <w:t xml:space="preserve"> con el nuestro.</w:t>
+      </w:r>
+    </w:p>
+    <w:p>
+      <w:pPr>
+        <w:jc w:val="both"/>
+        <w:rPr>
+          <w:rFonts w:ascii="Nunito" w:hAnsi="Nunito"/>
+        </w:rPr>
+      </w:pPr>
+    </w:p>
+    <w:p>
+      <w:pPr>
+        <w:rPr>
+          <w:rFonts w:ascii="Nunito" w:hAnsi="Nunito"/>
+          <w:b/>
+          <w:bCs/>
+          <w:sz w:val="24"/>
+          <w:szCs w:val="24"/>
+          <w:u w:val="single"/>
+        </w:rPr>
+      </w:pPr>
+      <w:r>
+        <w:rPr>
+          <w:rFonts w:ascii="Nunito" w:hAnsi="Nunito"/>
+          <w:b/>
+          <w:bCs/>
+          <w:sz w:val="24"/>
+          <w:szCs w:val="24"/>
+          <w:u w:val="single"/>
+        </w:rPr>
+        <w:t>3.1</w:t>
+      </w:r>
+      <w:r>
+        <w:rPr>
+          <w:rFonts w:ascii="Nunito" w:hAnsi="Nunito"/>
+          <w:b/>
+          <w:bCs/>
+          <w:sz w:val="24"/>
+          <w:szCs w:val="24"/>
+          <w:u w:val="single"/>
+        </w:rPr>
+        <w:t>.1</w:t>
+      </w:r>
+      <w:r>
+        <w:rPr>
+          <w:rFonts w:ascii="Nunito" w:hAnsi="Nunito"/>
+          <w:b/>
+          <w:bCs/>
+          <w:sz w:val="24"/>
+          <w:szCs w:val="24"/>
+          <w:u w:val="single"/>
+        </w:rPr>
+        <w:t xml:space="preserve"> Experimento</w:t>
+      </w:r>
+      <w:r>
+        <w:rPr>
+          <w:rFonts w:ascii="Nunito" w:hAnsi="Nunito"/>
+          <w:b/>
+          <w:bCs/>
+          <w:sz w:val="24"/>
+          <w:szCs w:val="24"/>
+          <w:u w:val="single"/>
+        </w:rPr>
+        <w:t>:</w:t>
+      </w:r>
+      <w:r>
+        <w:rPr>
+          <w:rFonts w:ascii="Nunito" w:hAnsi="Nunito"/>
+          <w:b/>
+          <w:bCs/>
+          <w:sz w:val="24"/>
+          <w:szCs w:val="24"/>
+          <w:u w:val="single"/>
+        </w:rPr>
+        <w:t xml:space="preserve"> </w:t>
+      </w:r>
+      <w:r>
+        <w:rPr>
+          <w:rFonts w:ascii="Nunito" w:hAnsi="Nunito"/>
+          <w:b/>
+          <w:bCs/>
+          <w:sz w:val="24"/>
+          <w:szCs w:val="24"/>
+          <w:u w:val="single"/>
+        </w:rPr>
+        <w:t>Transformador con algoritmo del histograma</w:t>
+      </w:r>
+    </w:p>
+    <w:p>
+      <w:pPr>
+        <w:jc w:val="both"/>
+        <w:rPr>
+          <w:rFonts w:ascii="Nunito" w:hAnsi="Nunito"/>
+        </w:rPr>
+      </w:pPr>
+      <w:r>
+        <w:rPr>
+          <w:rFonts w:ascii="Nunito" w:hAnsi="Nunito"/>
+        </w:rPr>
+        <w:t xml:space="preserve">En este experimento, tenemos que generar dos grupos de clasificadores, los del tamaño de </w:t>
+      </w:r>
+      <w:proofErr w:type="spellStart"/>
+      <w:r>
+        <w:rPr>
+          <w:rFonts w:ascii="Nunito" w:hAnsi="Nunito"/>
+        </w:rPr>
+        <w:t>kernel</w:t>
+      </w:r>
+      <w:proofErr w:type="spellEnd"/>
+      <w:r>
+        <w:rPr>
+          <w:rFonts w:ascii="Nunito" w:hAnsi="Nunito"/>
+        </w:rPr>
+        <w:t xml:space="preserve"> (3x3), que serían Preprocesadores(6) X </w:t>
+      </w:r>
+      <w:proofErr w:type="spellStart"/>
+      <w:r>
+        <w:rPr>
+          <w:rFonts w:ascii="Nunito" w:hAnsi="Nunito"/>
+        </w:rPr>
+        <w:t>AlgoritmoHistograma</w:t>
+      </w:r>
+      <w:proofErr w:type="spellEnd"/>
+      <w:r>
+        <w:rPr>
+          <w:rFonts w:ascii="Nunito" w:hAnsi="Nunito"/>
+        </w:rPr>
+        <w:t xml:space="preserve"> X Predictores(2) </w:t>
+      </w:r>
+      <w:r>
+        <w:rPr>
+          <w:rFonts w:ascii="Nunito" w:hAnsi="Nunito"/>
+        </w:rPr>
+        <w:lastRenderedPageBreak/>
+        <w:t xml:space="preserve">= 12 clasificadores, y los del </w:t>
+      </w:r>
+      <w:proofErr w:type="spellStart"/>
+      <w:r>
+        <w:rPr>
+          <w:rFonts w:ascii="Nunito" w:hAnsi="Nunito"/>
+        </w:rPr>
+        <w:t>kernel</w:t>
+      </w:r>
+      <w:proofErr w:type="spellEnd"/>
+      <w:r>
+        <w:rPr>
+          <w:rFonts w:ascii="Nunito" w:hAnsi="Nunito"/>
+        </w:rPr>
+        <w:t xml:space="preserve"> (7x7), que sería lo mismo que lo anterior, dando lugar a otros 12 clasificadores.</w:t>
+      </w:r>
+    </w:p>
+    <w:p>
+      <w:pPr>
+        <w:jc w:val="both"/>
+        <w:rPr>
+          <w:rFonts w:ascii="Nunito" w:hAnsi="Nunito"/>
+        </w:rPr>
+      </w:pPr>
+      <w:r>
+        <w:rPr>
+          <w:rFonts w:ascii="Nunito" w:hAnsi="Nunito"/>
+        </w:rPr>
+        <w:t xml:space="preserve">Para recopilar los anteriores </w:t>
+      </w:r>
+      <w:proofErr w:type="spellStart"/>
+      <w:r>
+        <w:rPr>
+          <w:rFonts w:ascii="Nunito" w:hAnsi="Nunito"/>
+        </w:rPr>
+        <w:t>accuracies</w:t>
+      </w:r>
+      <w:proofErr w:type="spellEnd"/>
+      <w:r>
+        <w:rPr>
+          <w:rFonts w:ascii="Nunito" w:hAnsi="Nunito"/>
+        </w:rPr>
+        <w:t xml:space="preserve"> de cada clasificador se han creado 2 gráficos de barras, uno para cada grupo. A continuación, se pueden ver los resulta</w:t>
+      </w:r>
+      <w:r>
+        <w:rPr>
+          <w:rFonts w:ascii="Nunito" w:hAnsi="Nunito"/>
+        </w:rPr>
+        <w:t>d</w:t>
+      </w:r>
+      <w:r>
+        <w:rPr>
+          <w:rFonts w:ascii="Nunito" w:hAnsi="Nunito"/>
+        </w:rPr>
+        <w:t>os obtenidos.</w:t>
+      </w:r>
+    </w:p>
+    <w:p>
+      <w:pPr>
+        <w:rPr>
+          <w:rFonts w:ascii="Nunito" w:hAnsi="Nunito"/>
+        </w:rPr>
+      </w:pPr>
+      <w:r>
+        <w:rPr>
+          <w:rFonts w:ascii="Nunito" w:hAnsi="Nunito"/>
           <w:noProof/>
         </w:rPr>
         <w:drawing>
-          <wp:inline distT="0" distB="0" distL="0" distR="0" wp14:anchorId="5167D5CE" wp14:editId="271D9B40">
-            <wp:extent cx="5400040" cy="2739390"/>
-            <wp:effectExtent l="0" t="0" r="0" b="3810"/>
-            <wp:docPr id="448092551" name="Imagen 4" descr="Gráfico, Gráfico de barras&#10;&#10;El contenido generado por IA puede ser incorrecto."/>
+          <wp:inline distT="0" distB="0" distL="0" distR="0" wp14:anchorId="73CA245F" wp14:editId="165E909A">
+            <wp:extent cx="5184000" cy="2736000"/>
+            <wp:effectExtent l="0" t="0" r="0" b="7620"/>
+            <wp:docPr id="1486565692" name="Imagen 6" descr="Gráfico, Gráfico de barras&#10;&#10;El contenido generado por IA puede ser incorrecto."/>
             <wp:cNvGraphicFramePr>
               <a:graphicFrameLocks xmlns:a="http://schemas.openxmlformats.org/drawingml/2006/main" noChangeAspect="1"/>
             </wp:cNvGraphicFramePr>
@@ -2691,10 +2064,10 @@
               <a:graphicData uri="http://schemas.openxmlformats.org/drawingml/2006/picture">
                 <pic:pic xmlns:pic="http://schemas.openxmlformats.org/drawingml/2006/picture">
                   <pic:nvPicPr>
-                    <pic:cNvPr id="448092551" name="Imagen 4" descr="Gráfico, Gráfico de barras&#10;&#10;El contenido generado por IA puede ser incorrecto."/>
+                    <pic:cNvPr id="1486565692" name="Imagen 6" descr="Gráfico, Gráfico de barras&#10;&#10;El contenido generado por IA puede ser incorrecto."/>
                     <pic:cNvPicPr/>
                   </pic:nvPicPr>
-                  <pic:blipFill>
+                  <pic:blipFill rotWithShape="1">
                     <a:blip r:embed="rId14" cstate="print">
                       <a:extLst>
                         <a:ext uri="{28A0092B-C50C-407E-A947-70E740481C1C}">
@@ -2702,18 +2075,594 @@
                         </a:ext>
                       </a:extLst>
                     </a:blip>
+                    <a:srcRect r="3924"/>
                     <a:stretch>
                       <a:fillRect/>
                     </a:stretch>
                   </pic:blipFill>
-                  <pic:spPr>
-                    <a:xfrm>
+                  <pic:spPr bwMode="auto">
+                    <a:xfrm rot="10800000">
                       <a:off x="0" y="0"/>
-                      <a:ext cx="5400040" cy="2739390"/>
+                      <a:ext cx="5184000" cy="2736000"/>
                     </a:xfrm>
                     <a:prstGeom prst="rect">
                       <a:avLst/>
                     </a:prstGeom>
+                    <a:ln>
+                      <a:noFill/>
+                    </a:ln>
+                    <a:extLst>
+                      <a:ext uri="{53640926-AAD7-44D8-BBD7-CCE9431645EC}">
+                        <a14:shadowObscured xmlns:a14="http://schemas.microsoft.com/office/drawing/2010/main"/>
+                      </a:ext>
+                    </a:extLst>
+                  </pic:spPr>
+                </pic:pic>
+              </a:graphicData>
+            </a:graphic>
+          </wp:inline>
+        </w:drawing>
+      </w:r>
+    </w:p>
+    <w:p>
+      <w:pPr>
+        <w:rPr>
+          <w:rFonts w:ascii="Nunito" w:hAnsi="Nunito"/>
+        </w:rPr>
+      </w:pPr>
+      <w:r>
+        <w:rPr>
+          <w:rFonts w:ascii="Nunito" w:hAnsi="Nunito"/>
+          <w:noProof/>
+        </w:rPr>
+        <w:drawing>
+          <wp:inline distT="0" distB="0" distL="0" distR="0" wp14:anchorId="2E17E554" wp14:editId="122451B0">
+            <wp:extent cx="5184000" cy="2736000"/>
+            <wp:effectExtent l="0" t="0" r="0" b="7620"/>
+            <wp:docPr id="1202048799" name="Imagen 7" descr="Gráfico, Gráfico de barras&#10;&#10;El contenido generado por IA puede ser incorrecto."/>
+            <wp:cNvGraphicFramePr>
+              <a:graphicFrameLocks xmlns:a="http://schemas.openxmlformats.org/drawingml/2006/main" noChangeAspect="1"/>
+            </wp:cNvGraphicFramePr>
+            <a:graphic xmlns:a="http://schemas.openxmlformats.org/drawingml/2006/main">
+              <a:graphicData uri="http://schemas.openxmlformats.org/drawingml/2006/picture">
+                <pic:pic xmlns:pic="http://schemas.openxmlformats.org/drawingml/2006/picture">
+                  <pic:nvPicPr>
+                    <pic:cNvPr id="1202048799" name="Imagen 7" descr="Gráfico, Gráfico de barras&#10;&#10;El contenido generado por IA puede ser incorrecto."/>
+                    <pic:cNvPicPr/>
+                  </pic:nvPicPr>
+                  <pic:blipFill rotWithShape="1">
+                    <a:blip r:embed="rId15" cstate="print">
+                      <a:extLst>
+                        <a:ext uri="{28A0092B-C50C-407E-A947-70E740481C1C}">
+                          <a14:useLocalDpi xmlns:a14="http://schemas.microsoft.com/office/drawing/2010/main" val="0"/>
+                        </a:ext>
+                      </a:extLst>
+                    </a:blip>
+                    <a:srcRect r="3924"/>
+                    <a:stretch>
+                      <a:fillRect/>
+                    </a:stretch>
+                  </pic:blipFill>
+                  <pic:spPr bwMode="auto">
+                    <a:xfrm rot="10800000">
+                      <a:off x="0" y="0"/>
+                      <a:ext cx="5184000" cy="2736000"/>
+                    </a:xfrm>
+                    <a:prstGeom prst="rect">
+                      <a:avLst/>
+                    </a:prstGeom>
+                    <a:ln>
+                      <a:noFill/>
+                    </a:ln>
+                    <a:extLst>
+                      <a:ext uri="{53640926-AAD7-44D8-BBD7-CCE9431645EC}">
+                        <a14:shadowObscured xmlns:a14="http://schemas.microsoft.com/office/drawing/2010/main"/>
+                      </a:ext>
+                    </a:extLst>
+                  </pic:spPr>
+                </pic:pic>
+              </a:graphicData>
+            </a:graphic>
+          </wp:inline>
+        </w:drawing>
+      </w:r>
+    </w:p>
+    <w:p>
+      <w:pPr>
+        <w:jc w:val="both"/>
+        <w:rPr>
+          <w:rFonts w:ascii="Nunito" w:hAnsi="Nunito"/>
+        </w:rPr>
+      </w:pPr>
+      <w:r>
+        <w:rPr>
+          <w:rFonts w:ascii="Nunito" w:hAnsi="Nunito"/>
+        </w:rPr>
+        <w:t xml:space="preserve">Como se puede observar, el mejor predictor es el </w:t>
+      </w:r>
+      <w:proofErr w:type="spellStart"/>
+      <w:r>
+        <w:rPr>
+          <w:rFonts w:ascii="Nunito" w:hAnsi="Nunito"/>
+        </w:rPr>
+        <w:t>RandomForest</w:t>
+      </w:r>
+      <w:proofErr w:type="spellEnd"/>
+      <w:r>
+        <w:rPr>
+          <w:rFonts w:ascii="Nunito" w:hAnsi="Nunito"/>
+        </w:rPr>
+        <w:t xml:space="preserve"> porque es el que mejores </w:t>
+      </w:r>
+      <w:proofErr w:type="spellStart"/>
+      <w:r>
+        <w:rPr>
+          <w:rFonts w:ascii="Nunito" w:hAnsi="Nunito"/>
+        </w:rPr>
+        <w:t>accuracies</w:t>
+      </w:r>
+      <w:proofErr w:type="spellEnd"/>
+      <w:r>
+        <w:rPr>
+          <w:rFonts w:ascii="Nunito" w:hAnsi="Nunito"/>
+        </w:rPr>
+        <w:t xml:space="preserve"> </w:t>
+      </w:r>
+      <w:r>
+        <w:rPr>
+          <w:rFonts w:ascii="Nunito" w:hAnsi="Nunito"/>
+        </w:rPr>
+        <w:t>obtiene,</w:t>
+      </w:r>
+      <w:r>
+        <w:rPr>
+          <w:rFonts w:ascii="Nunito" w:hAnsi="Nunito"/>
+        </w:rPr>
+        <w:t xml:space="preserve"> en cualquier caso</w:t>
+      </w:r>
+      <w:r>
+        <w:rPr>
+          <w:rFonts w:ascii="Nunito" w:hAnsi="Nunito"/>
+        </w:rPr>
+        <w:t>.</w:t>
+      </w:r>
+    </w:p>
+    <w:p>
+      <w:pPr>
+        <w:jc w:val="both"/>
+        <w:rPr>
+          <w:rFonts w:ascii="Nunito" w:hAnsi="Nunito"/>
+        </w:rPr>
+      </w:pPr>
+      <w:r>
+        <w:rPr>
+          <w:rFonts w:ascii="Nunito" w:hAnsi="Nunito"/>
+        </w:rPr>
+        <w:t>E</w:t>
+      </w:r>
+      <w:r>
+        <w:rPr>
+          <w:rFonts w:ascii="Nunito" w:hAnsi="Nunito"/>
+        </w:rPr>
+        <w:t xml:space="preserve">n cuanto al </w:t>
+      </w:r>
+      <w:r>
+        <w:rPr>
+          <w:rFonts w:ascii="Nunito" w:hAnsi="Nunito"/>
+        </w:rPr>
+        <w:t>preprocesador</w:t>
+      </w:r>
+      <w:r>
+        <w:rPr>
+          <w:rFonts w:ascii="Nunito" w:hAnsi="Nunito"/>
+        </w:rPr>
+        <w:t xml:space="preserve">, es mucho mejor tener uno de 7x7 que de 3x3, seguramente esto se deba a que como el algoritmo del histograma obtiene </w:t>
+      </w:r>
+      <w:r>
+        <w:rPr>
+          <w:rFonts w:ascii="Nunito" w:hAnsi="Nunito"/>
+        </w:rPr>
+        <w:t xml:space="preserve">el histograma del canal rojo, verde y azul, es muy inestable al ruido de la imagen, por tanto, al utilizar un tamaño de </w:t>
+      </w:r>
+      <w:proofErr w:type="spellStart"/>
+      <w:r>
+        <w:rPr>
+          <w:rFonts w:ascii="Nunito" w:hAnsi="Nunito"/>
+        </w:rPr>
+        <w:t>kernel</w:t>
+      </w:r>
+      <w:proofErr w:type="spellEnd"/>
+      <w:r>
+        <w:rPr>
+          <w:rFonts w:ascii="Nunito" w:hAnsi="Nunito"/>
+        </w:rPr>
+        <w:t xml:space="preserve"> más grande en el preprocesamiento este se disminuye mucho más, asimismo, el tipo de preprocesador que mejor le viene, es el gaussiano </w:t>
+      </w:r>
+      <w:r>
+        <w:rPr>
+          <w:rFonts w:ascii="Nunito" w:hAnsi="Nunito"/>
+        </w:rPr>
+        <w:t>de</w:t>
+      </w:r>
+      <w:r>
+        <w:rPr>
+          <w:rFonts w:ascii="Nunito" w:hAnsi="Nunito"/>
+        </w:rPr>
+        <w:t xml:space="preserve"> tamaño 3x3 y el de la media en tamaño 7x7.</w:t>
+      </w:r>
+    </w:p>
+    <w:p>
+      <w:pPr>
+        <w:jc w:val="both"/>
+        <w:rPr>
+          <w:rFonts w:ascii="Nunito" w:hAnsi="Nunito"/>
+        </w:rPr>
+      </w:pPr>
+      <w:r>
+        <w:rPr>
+          <w:rFonts w:ascii="Nunito" w:hAnsi="Nunito"/>
+        </w:rPr>
+        <w:t xml:space="preserve">En conclusión, el mejor </w:t>
+      </w:r>
+      <w:proofErr w:type="spellStart"/>
+      <w:r>
+        <w:rPr>
+          <w:rFonts w:ascii="Nunito" w:hAnsi="Nunito"/>
+        </w:rPr>
+        <w:t>acc</w:t>
+      </w:r>
+      <w:proofErr w:type="spellEnd"/>
+      <w:r>
+        <w:rPr>
+          <w:rFonts w:ascii="Nunito" w:hAnsi="Nunito"/>
+        </w:rPr>
+        <w:t xml:space="preserve">. en test es del 0.81 con </w:t>
+      </w:r>
+      <w:proofErr w:type="spellStart"/>
+      <w:r>
+        <w:rPr>
+          <w:rFonts w:ascii="Nunito" w:hAnsi="Nunito"/>
+        </w:rPr>
+        <w:t>PrepMedia</w:t>
+      </w:r>
+      <w:proofErr w:type="spellEnd"/>
+      <w:r>
+        <w:rPr>
+          <w:rFonts w:ascii="Nunito" w:hAnsi="Nunito"/>
+        </w:rPr>
+        <w:t xml:space="preserve">(7x7) y </w:t>
+      </w:r>
+      <w:proofErr w:type="spellStart"/>
+      <w:r>
+        <w:rPr>
+          <w:rFonts w:ascii="Nunito" w:hAnsi="Nunito"/>
+        </w:rPr>
+        <w:t>RandomForest</w:t>
+      </w:r>
+      <w:proofErr w:type="spellEnd"/>
+      <w:r>
+        <w:rPr>
+          <w:rFonts w:ascii="Nunito" w:hAnsi="Nunito"/>
+        </w:rPr>
+        <w:t>.</w:t>
+      </w:r>
+    </w:p>
+    <w:p>
+      <w:pPr>
+        <w:rPr>
+          <w:rFonts w:ascii="Nunito" w:hAnsi="Nunito"/>
+          <w:b/>
+          <w:bCs/>
+          <w:sz w:val="24"/>
+          <w:szCs w:val="24"/>
+          <w:u w:val="single"/>
+        </w:rPr>
+      </w:pPr>
+      <w:r>
+        <w:rPr>
+          <w:rFonts w:ascii="Nunito" w:hAnsi="Nunito"/>
+          <w:b/>
+          <w:bCs/>
+          <w:sz w:val="24"/>
+          <w:szCs w:val="24"/>
+          <w:u w:val="single"/>
+        </w:rPr>
+        <w:lastRenderedPageBreak/>
+        <w:t>3.</w:t>
+      </w:r>
+      <w:r>
+        <w:rPr>
+          <w:rFonts w:ascii="Nunito" w:hAnsi="Nunito"/>
+          <w:b/>
+          <w:bCs/>
+          <w:sz w:val="24"/>
+          <w:szCs w:val="24"/>
+          <w:u w:val="single"/>
+        </w:rPr>
+        <w:t>1.</w:t>
+      </w:r>
+      <w:r>
+        <w:rPr>
+          <w:rFonts w:ascii="Nunito" w:hAnsi="Nunito"/>
+          <w:b/>
+          <w:bCs/>
+          <w:sz w:val="24"/>
+          <w:szCs w:val="24"/>
+          <w:u w:val="single"/>
+        </w:rPr>
+        <w:t>2</w:t>
+      </w:r>
+      <w:r>
+        <w:rPr>
+          <w:rFonts w:ascii="Nunito" w:hAnsi="Nunito"/>
+          <w:b/>
+          <w:bCs/>
+          <w:sz w:val="24"/>
+          <w:szCs w:val="24"/>
+          <w:u w:val="single"/>
+        </w:rPr>
+        <w:t xml:space="preserve"> Experimento</w:t>
+      </w:r>
+      <w:r>
+        <w:rPr>
+          <w:rFonts w:ascii="Nunito" w:hAnsi="Nunito"/>
+          <w:b/>
+          <w:bCs/>
+          <w:sz w:val="24"/>
+          <w:szCs w:val="24"/>
+          <w:u w:val="single"/>
+        </w:rPr>
+        <w:t>:</w:t>
+      </w:r>
+      <w:r>
+        <w:rPr>
+          <w:rFonts w:ascii="Nunito" w:hAnsi="Nunito"/>
+          <w:b/>
+          <w:bCs/>
+          <w:sz w:val="24"/>
+          <w:szCs w:val="24"/>
+          <w:u w:val="single"/>
+        </w:rPr>
+        <w:t xml:space="preserve"> </w:t>
+      </w:r>
+      <w:r>
+        <w:rPr>
+          <w:rFonts w:ascii="Nunito" w:hAnsi="Nunito"/>
+          <w:b/>
+          <w:bCs/>
+          <w:sz w:val="24"/>
+          <w:szCs w:val="24"/>
+          <w:u w:val="single"/>
+        </w:rPr>
+        <w:t>Transformador con algoritmo de texturas</w:t>
+      </w:r>
+    </w:p>
+    <w:p>
+      <w:pPr>
+        <w:rPr>
+          <w:rFonts w:ascii="Nunito" w:hAnsi="Nunito"/>
+        </w:rPr>
+      </w:pPr>
+      <w:r>
+        <w:rPr>
+          <w:rFonts w:ascii="Nunito" w:hAnsi="Nunito"/>
+        </w:rPr>
+        <w:t>En este otro experimento, se volverán a crear los 2 grupos de clasificadores:</w:t>
+      </w:r>
+    </w:p>
+    <w:p>
+      <w:pPr>
+        <w:rPr>
+          <w:rFonts w:ascii="Nunito" w:hAnsi="Nunito"/>
+        </w:rPr>
+      </w:pPr>
+      <w:r>
+        <w:rPr>
+          <w:rFonts w:ascii="Nunito" w:hAnsi="Nunito"/>
+        </w:rPr>
+        <w:t xml:space="preserve">        - </w:t>
+      </w:r>
+      <w:proofErr w:type="spellStart"/>
+      <w:r>
+        <w:rPr>
+          <w:rFonts w:ascii="Nunito" w:hAnsi="Nunito"/>
+        </w:rPr>
+        <w:t>Kernel</w:t>
+      </w:r>
+      <w:proofErr w:type="spellEnd"/>
+      <w:r>
+        <w:rPr>
+          <w:rFonts w:ascii="Nunito" w:hAnsi="Nunito"/>
+        </w:rPr>
+        <w:t xml:space="preserve"> 3x3: Preprocesadores(6) X </w:t>
+      </w:r>
+      <w:proofErr w:type="spellStart"/>
+      <w:r>
+        <w:rPr>
+          <w:rFonts w:ascii="Nunito" w:hAnsi="Nunito"/>
+        </w:rPr>
+        <w:t>AlgoritmoTexturas</w:t>
+      </w:r>
+      <w:proofErr w:type="spellEnd"/>
+      <w:r>
+        <w:rPr>
+          <w:rFonts w:ascii="Nunito" w:hAnsi="Nunito"/>
+        </w:rPr>
+        <w:t xml:space="preserve"> X Predictores(2) = 12</w:t>
+      </w:r>
+    </w:p>
+    <w:p>
+      <w:pPr>
+        <w:rPr>
+          <w:rFonts w:ascii="Nunito" w:hAnsi="Nunito"/>
+        </w:rPr>
+      </w:pPr>
+      <w:r>
+        <w:rPr>
+          <w:rFonts w:ascii="Nunito" w:hAnsi="Nunito"/>
+        </w:rPr>
+        <w:t xml:space="preserve">        - </w:t>
+      </w:r>
+      <w:proofErr w:type="spellStart"/>
+      <w:r>
+        <w:rPr>
+          <w:rFonts w:ascii="Nunito" w:hAnsi="Nunito"/>
+        </w:rPr>
+        <w:t>Kernel</w:t>
+      </w:r>
+      <w:proofErr w:type="spellEnd"/>
+      <w:r>
+        <w:rPr>
+          <w:rFonts w:ascii="Nunito" w:hAnsi="Nunito"/>
+        </w:rPr>
+        <w:t xml:space="preserve"> 7x7: Preprocesadores(6) X </w:t>
+      </w:r>
+      <w:proofErr w:type="spellStart"/>
+      <w:r>
+        <w:rPr>
+          <w:rFonts w:ascii="Nunito" w:hAnsi="Nunito"/>
+        </w:rPr>
+        <w:t>AlgoritmoTexturas</w:t>
+      </w:r>
+      <w:proofErr w:type="spellEnd"/>
+      <w:r>
+        <w:rPr>
+          <w:rFonts w:ascii="Nunito" w:hAnsi="Nunito"/>
+        </w:rPr>
+        <w:t xml:space="preserve"> X Predictores(2) = 12</w:t>
+      </w:r>
+    </w:p>
+    <w:p>
+      <w:pPr>
+        <w:rPr>
+          <w:rFonts w:ascii="Nunito" w:hAnsi="Nunito"/>
+        </w:rPr>
+      </w:pPr>
+      <w:r>
+        <w:rPr>
+          <w:rFonts w:ascii="Nunito" w:hAnsi="Nunito"/>
+        </w:rPr>
+        <w:t>A continuación, se muestran los resultados:</w:t>
+      </w:r>
+    </w:p>
+    <w:p>
+      <w:pPr>
+        <w:rPr>
+          <w:rFonts w:ascii="Nunito" w:hAnsi="Nunito"/>
+        </w:rPr>
+      </w:pPr>
+      <w:r>
+        <w:rPr>
+          <w:rFonts w:ascii="Nunito" w:hAnsi="Nunito"/>
+          <w:noProof/>
+        </w:rPr>
+        <w:drawing>
+          <wp:inline distT="0" distB="0" distL="0" distR="0" wp14:anchorId="515269E5" wp14:editId="3D02091C">
+            <wp:extent cx="5184000" cy="2736000"/>
+            <wp:effectExtent l="0" t="0" r="0" b="7620"/>
+            <wp:docPr id="1548932183" name="Imagen 8" descr="Gráfico, Gráfico de barras&#10;&#10;El contenido generado por IA puede ser incorrecto."/>
+            <wp:cNvGraphicFramePr>
+              <a:graphicFrameLocks xmlns:a="http://schemas.openxmlformats.org/drawingml/2006/main" noChangeAspect="1"/>
+            </wp:cNvGraphicFramePr>
+            <a:graphic xmlns:a="http://schemas.openxmlformats.org/drawingml/2006/main">
+              <a:graphicData uri="http://schemas.openxmlformats.org/drawingml/2006/picture">
+                <pic:pic xmlns:pic="http://schemas.openxmlformats.org/drawingml/2006/picture">
+                  <pic:nvPicPr>
+                    <pic:cNvPr id="1548932183" name="Imagen 8" descr="Gráfico, Gráfico de barras&#10;&#10;El contenido generado por IA puede ser incorrecto."/>
+                    <pic:cNvPicPr/>
+                  </pic:nvPicPr>
+                  <pic:blipFill rotWithShape="1">
+                    <a:blip r:embed="rId16" cstate="print">
+                      <a:extLst>
+                        <a:ext uri="{28A0092B-C50C-407E-A947-70E740481C1C}">
+                          <a14:useLocalDpi xmlns:a14="http://schemas.microsoft.com/office/drawing/2010/main" val="0"/>
+                        </a:ext>
+                      </a:extLst>
+                    </a:blip>
+                    <a:srcRect r="3924"/>
+                    <a:stretch>
+                      <a:fillRect/>
+                    </a:stretch>
+                  </pic:blipFill>
+                  <pic:spPr bwMode="auto">
+                    <a:xfrm rot="10800000">
+                      <a:off x="0" y="0"/>
+                      <a:ext cx="5184000" cy="2736000"/>
+                    </a:xfrm>
+                    <a:prstGeom prst="rect">
+                      <a:avLst/>
+                    </a:prstGeom>
+                    <a:ln>
+                      <a:noFill/>
+                    </a:ln>
+                    <a:extLst>
+                      <a:ext uri="{53640926-AAD7-44D8-BBD7-CCE9431645EC}">
+                        <a14:shadowObscured xmlns:a14="http://schemas.microsoft.com/office/drawing/2010/main"/>
+                      </a:ext>
+                    </a:extLst>
+                  </pic:spPr>
+                </pic:pic>
+              </a:graphicData>
+            </a:graphic>
+          </wp:inline>
+        </w:drawing>
+      </w:r>
+    </w:p>
+    <w:p>
+      <w:pPr>
+        <w:rPr>
+          <w:rFonts w:ascii="Nunito" w:hAnsi="Nunito"/>
+        </w:rPr>
+      </w:pPr>
+      <w:r>
+        <w:rPr>
+          <w:rFonts w:ascii="Nunito" w:hAnsi="Nunito"/>
+          <w:noProof/>
+        </w:rPr>
+        <w:drawing>
+          <wp:inline distT="0" distB="0" distL="0" distR="0" wp14:anchorId="06F1F7E3" wp14:editId="496EDC30">
+            <wp:extent cx="5184000" cy="2736000"/>
+            <wp:effectExtent l="0" t="0" r="0" b="7620"/>
+            <wp:docPr id="1430908646" name="Imagen 9" descr="Gráfico, Gráfico de barras&#10;&#10;El contenido generado por IA puede ser incorrecto."/>
+            <wp:cNvGraphicFramePr>
+              <a:graphicFrameLocks xmlns:a="http://schemas.openxmlformats.org/drawingml/2006/main" noChangeAspect="1"/>
+            </wp:cNvGraphicFramePr>
+            <a:graphic xmlns:a="http://schemas.openxmlformats.org/drawingml/2006/main">
+              <a:graphicData uri="http://schemas.openxmlformats.org/drawingml/2006/picture">
+                <pic:pic xmlns:pic="http://schemas.openxmlformats.org/drawingml/2006/picture">
+                  <pic:nvPicPr>
+                    <pic:cNvPr id="1430908646" name="Imagen 9" descr="Gráfico, Gráfico de barras&#10;&#10;El contenido generado por IA puede ser incorrecto."/>
+                    <pic:cNvPicPr/>
+                  </pic:nvPicPr>
+                  <pic:blipFill rotWithShape="1">
+                    <a:blip r:embed="rId17" cstate="print">
+                      <a:extLst>
+                        <a:ext uri="{28A0092B-C50C-407E-A947-70E740481C1C}">
+                          <a14:useLocalDpi xmlns:a14="http://schemas.microsoft.com/office/drawing/2010/main" val="0"/>
+                        </a:ext>
+                      </a:extLst>
+                    </a:blip>
+                    <a:srcRect r="3933"/>
+                    <a:stretch>
+                      <a:fillRect/>
+                    </a:stretch>
+                  </pic:blipFill>
+                  <pic:spPr bwMode="auto">
+                    <a:xfrm rot="10800000">
+                      <a:off x="0" y="0"/>
+                      <a:ext cx="5184000" cy="2736000"/>
+                    </a:xfrm>
+                    <a:prstGeom prst="rect">
+                      <a:avLst/>
+                    </a:prstGeom>
+                    <a:ln>
+                      <a:noFill/>
+                    </a:ln>
+                    <a:extLst>
+                      <a:ext uri="{53640926-AAD7-44D8-BBD7-CCE9431645EC}">
+                        <a14:shadowObscured xmlns:a14="http://schemas.microsoft.com/office/drawing/2010/main"/>
+                      </a:ext>
+                    </a:extLst>
                   </pic:spPr>
                 </pic:pic>
               </a:graphicData>
@@ -3636,10 +3585,10 @@
           <w:noProof/>
         </w:rPr>
         <w:drawing>
-          <wp:inline distT="0" distB="0" distL="0" distR="0" wp14:anchorId="24909886" wp14:editId="41649E45">
-            <wp:extent cx="5400040" cy="2739390"/>
-            <wp:effectExtent l="0" t="0" r="0" b="0"/>
-            <wp:docPr id="1296082913" name="Imagen 5" descr="Gráfico, Gráfico de barras&#10;&#10;El contenido generado por IA puede ser incorrecto."/>
+          <wp:inline distT="0" distB="0" distL="0" distR="0" wp14:anchorId="5B4E4F4E" wp14:editId="14E5A81B">
+            <wp:extent cx="5184000" cy="2736000"/>
+            <wp:effectExtent l="0" t="0" r="0" b="7620"/>
+            <wp:docPr id="2363824" name="Imagen 10" descr="Gráfico, Gráfico de barras&#10;&#10;El contenido generado por IA puede ser incorrecto."/>
             <wp:cNvGraphicFramePr>
               <a:graphicFrameLocks xmlns:a="http://schemas.openxmlformats.org/drawingml/2006/main" noChangeAspect="1"/>
             </wp:cNvGraphicFramePr>
@@ -3647,29 +3596,38 @@
               <a:graphicData uri="http://schemas.openxmlformats.org/drawingml/2006/picture">
                 <pic:pic xmlns:pic="http://schemas.openxmlformats.org/drawingml/2006/picture">
                   <pic:nvPicPr>
-                    <pic:cNvPr id="1296082913" name="Imagen 5" descr="Gráfico, Gráfico de barras&#10;&#10;El contenido generado por IA puede ser incorrecto."/>
+                    <pic:cNvPr id="2363824" name="Imagen 10" descr="Gráfico, Gráfico de barras&#10;&#10;El contenido generado por IA puede ser incorrecto."/>
                     <pic:cNvPicPr/>
                   </pic:nvPicPr>
-                  <pic:blipFill>
-                    <a:blip r:embed="rId15" cstate="print">
+                  <pic:blipFill rotWithShape="1">
+                    <a:blip r:embed="rId18" cstate="print">
                       <a:extLst>
                         <a:ext uri="{28A0092B-C50C-407E-A947-70E740481C1C}">
                           <a14:useLocalDpi xmlns:a14="http://schemas.microsoft.com/office/drawing/2010/main" val="0"/>
                         </a:ext>
                       </a:extLst>
                     </a:blip>
+                    <a:srcRect r="3924"/>
                     <a:stretch>
                       <a:fillRect/>
                     </a:stretch>
                   </pic:blipFill>
-                  <pic:spPr>
-                    <a:xfrm>
+                  <pic:spPr bwMode="auto">
+                    <a:xfrm rot="10800000">
                       <a:off x="0" y="0"/>
-                      <a:ext cx="5400040" cy="2739390"/>
+                      <a:ext cx="5184000" cy="2736000"/>
                     </a:xfrm>
                     <a:prstGeom prst="rect">
                       <a:avLst/>
                     </a:prstGeom>
+                    <a:ln>
+                      <a:noFill/>
+                    </a:ln>
+                    <a:extLst>
+                      <a:ext uri="{53640926-AAD7-44D8-BBD7-CCE9431645EC}">
+                        <a14:shadowObscured xmlns:a14="http://schemas.microsoft.com/office/drawing/2010/main"/>
+                      </a:ext>
+                    </a:extLst>
                   </pic:spPr>
                 </pic:pic>
               </a:graphicData>
@@ -3691,10 +3649,10 @@
         </w:rPr>
         <w:lastRenderedPageBreak/>
         <w:drawing>
-          <wp:inline distT="0" distB="0" distL="0" distR="0" wp14:anchorId="302D0C63" wp14:editId="15C1D4B1">
-            <wp:extent cx="5400040" cy="2739390"/>
-            <wp:effectExtent l="0" t="0" r="0" b="3810"/>
-            <wp:docPr id="334992832" name="Imagen 6" descr="Gráfico, Gráfico de barras&#10;&#10;El contenido generado por IA puede ser incorrecto."/>
+          <wp:inline distT="0" distB="0" distL="0" distR="0" wp14:anchorId="20B5D1DD" wp14:editId="14016753">
+            <wp:extent cx="5184000" cy="2736000"/>
+            <wp:effectExtent l="0" t="0" r="0" b="7620"/>
+            <wp:docPr id="119366257" name="Imagen 11" descr="Gráfico, Gráfico de barras&#10;&#10;El contenido generado por IA puede ser incorrecto."/>
             <wp:cNvGraphicFramePr>
               <a:graphicFrameLocks xmlns:a="http://schemas.openxmlformats.org/drawingml/2006/main" noChangeAspect="1"/>
             </wp:cNvGraphicFramePr>
@@ -3702,29 +3660,38 @@
               <a:graphicData uri="http://schemas.openxmlformats.org/drawingml/2006/picture">
                 <pic:pic xmlns:pic="http://schemas.openxmlformats.org/drawingml/2006/picture">
                   <pic:nvPicPr>
-                    <pic:cNvPr id="334992832" name="Imagen 6" descr="Gráfico, Gráfico de barras&#10;&#10;El contenido generado por IA puede ser incorrecto."/>
+                    <pic:cNvPr id="119366257" name="Imagen 11" descr="Gráfico, Gráfico de barras&#10;&#10;El contenido generado por IA puede ser incorrecto."/>
                     <pic:cNvPicPr/>
                   </pic:nvPicPr>
-                  <pic:blipFill>
-                    <a:blip r:embed="rId16" cstate="print">
+                  <pic:blipFill rotWithShape="1">
+                    <a:blip r:embed="rId19" cstate="print">
                       <a:extLst>
                         <a:ext uri="{28A0092B-C50C-407E-A947-70E740481C1C}">
                           <a14:useLocalDpi xmlns:a14="http://schemas.microsoft.com/office/drawing/2010/main" val="0"/>
                         </a:ext>
                       </a:extLst>
                     </a:blip>
+                    <a:srcRect r="3889"/>
                     <a:stretch>
                       <a:fillRect/>
                     </a:stretch>
                   </pic:blipFill>
-                  <pic:spPr>
-                    <a:xfrm>
+                  <pic:spPr bwMode="auto">
+                    <a:xfrm rot="10800000">
                       <a:off x="0" y="0"/>
-                      <a:ext cx="5400040" cy="2739390"/>
+                      <a:ext cx="5184000" cy="2736000"/>
                     </a:xfrm>
                     <a:prstGeom prst="rect">
                       <a:avLst/>
                     </a:prstGeom>
+                    <a:ln>
+                      <a:noFill/>
+                    </a:ln>
+                    <a:extLst>
+                      <a:ext uri="{53640926-AAD7-44D8-BBD7-CCE9431645EC}">
+                        <a14:shadowObscured xmlns:a14="http://schemas.microsoft.com/office/drawing/2010/main"/>
+                      </a:ext>
+                    </a:extLst>
                   </pic:spPr>
                 </pic:pic>
               </a:graphicData>
@@ -3884,21 +3851,7 @@
         <w:rPr>
           <w:rFonts w:ascii="Nunito" w:hAnsi="Nunito"/>
         </w:rPr>
-        <w:t xml:space="preserve"> es más inestable al ruido, </w:t>
-      </w:r>
-      <w:proofErr w:type="gramStart"/>
-      <w:r>
-        <w:rPr>
-          <w:rFonts w:ascii="Nunito" w:hAnsi="Nunito"/>
-        </w:rPr>
-        <w:t>y</w:t>
-      </w:r>
-      <w:proofErr w:type="gramEnd"/>
-      <w:r>
-        <w:rPr>
-          <w:rFonts w:ascii="Nunito" w:hAnsi="Nunito"/>
-        </w:rPr>
-        <w:t xml:space="preserve"> por tanto, funciona mejor con un </w:t>
+        <w:t xml:space="preserve"> es más inestable al ruido, y por tanto, funciona mejor con un </w:t>
       </w:r>
       <w:proofErr w:type="spellStart"/>
       <w:r>
@@ -3912,21 +3865,7 @@
         <w:rPr>
           <w:rFonts w:ascii="Nunito" w:hAnsi="Nunito"/>
         </w:rPr>
-        <w:t xml:space="preserve"> más grande, </w:t>
-      </w:r>
-      <w:proofErr w:type="gramStart"/>
-      <w:r>
-        <w:rPr>
-          <w:rFonts w:ascii="Nunito" w:hAnsi="Nunito"/>
-        </w:rPr>
-        <w:t>y</w:t>
-      </w:r>
-      <w:proofErr w:type="gramEnd"/>
-      <w:r>
-        <w:rPr>
-          <w:rFonts w:ascii="Nunito" w:hAnsi="Nunito"/>
-        </w:rPr>
-        <w:t xml:space="preserve"> por otra parte, el </w:t>
+        <w:t xml:space="preserve"> más grande, y por otra parte, el </w:t>
       </w:r>
       <w:proofErr w:type="spellStart"/>
       <w:r>
@@ -4183,10 +4122,10 @@
           <w:noProof/>
         </w:rPr>
         <w:drawing>
-          <wp:inline distT="0" distB="0" distL="0" distR="0" wp14:anchorId="1E94046F" wp14:editId="1E7BFDBC">
-            <wp:extent cx="5400040" cy="2739390"/>
-            <wp:effectExtent l="0" t="0" r="0" b="3810"/>
-            <wp:docPr id="1115278650" name="Imagen 7" descr="Gráfico, Gráfico de barras&#10;&#10;El contenido generado por IA puede ser incorrecto."/>
+          <wp:inline distT="0" distB="0" distL="0" distR="0" wp14:anchorId="5DA1B977" wp14:editId="46D928DC">
+            <wp:extent cx="5184000" cy="2736000"/>
+            <wp:effectExtent l="0" t="0" r="0" b="7620"/>
+            <wp:docPr id="759659261" name="Imagen 12" descr="Gráfico, Gráfico de barras&#10;&#10;El contenido generado por IA puede ser incorrecto."/>
             <wp:cNvGraphicFramePr>
               <a:graphicFrameLocks xmlns:a="http://schemas.openxmlformats.org/drawingml/2006/main" noChangeAspect="1"/>
             </wp:cNvGraphicFramePr>
@@ -4194,29 +4133,38 @@
               <a:graphicData uri="http://schemas.openxmlformats.org/drawingml/2006/picture">
                 <pic:pic xmlns:pic="http://schemas.openxmlformats.org/drawingml/2006/picture">
                   <pic:nvPicPr>
-                    <pic:cNvPr id="1115278650" name="Imagen 7" descr="Gráfico, Gráfico de barras&#10;&#10;El contenido generado por IA puede ser incorrecto."/>
+                    <pic:cNvPr id="759659261" name="Imagen 12" descr="Gráfico, Gráfico de barras&#10;&#10;El contenido generado por IA puede ser incorrecto."/>
                     <pic:cNvPicPr/>
                   </pic:nvPicPr>
-                  <pic:blipFill>
-                    <a:blip r:embed="rId17" cstate="print">
+                  <pic:blipFill rotWithShape="1">
+                    <a:blip r:embed="rId20" cstate="print">
                       <a:extLst>
                         <a:ext uri="{28A0092B-C50C-407E-A947-70E740481C1C}">
                           <a14:useLocalDpi xmlns:a14="http://schemas.microsoft.com/office/drawing/2010/main" val="0"/>
                         </a:ext>
                       </a:extLst>
                     </a:blip>
+                    <a:srcRect r="3924"/>
                     <a:stretch>
                       <a:fillRect/>
                     </a:stretch>
                   </pic:blipFill>
-                  <pic:spPr>
-                    <a:xfrm>
+                  <pic:spPr bwMode="auto">
+                    <a:xfrm rot="10800000">
                       <a:off x="0" y="0"/>
-                      <a:ext cx="5400040" cy="2739390"/>
+                      <a:ext cx="5184000" cy="2736000"/>
                     </a:xfrm>
                     <a:prstGeom prst="rect">
                       <a:avLst/>
                     </a:prstGeom>
+                    <a:ln>
+                      <a:noFill/>
+                    </a:ln>
+                    <a:extLst>
+                      <a:ext uri="{53640926-AAD7-44D8-BBD7-CCE9431645EC}">
+                        <a14:shadowObscured xmlns:a14="http://schemas.microsoft.com/office/drawing/2010/main"/>
+                      </a:ext>
+                    </a:extLst>
                   </pic:spPr>
                 </pic:pic>
               </a:graphicData>
@@ -4237,10 +4185,10 @@
           <w:noProof/>
         </w:rPr>
         <w:drawing>
-          <wp:inline distT="0" distB="0" distL="0" distR="0" wp14:anchorId="3B92723F" wp14:editId="02A56763">
-            <wp:extent cx="5400040" cy="2739390"/>
-            <wp:effectExtent l="0" t="0" r="0" b="3810"/>
-            <wp:docPr id="271041564" name="Imagen 8" descr="Gráfico, Gráfico de barras&#10;&#10;El contenido generado por IA puede ser incorrecto."/>
+          <wp:inline distT="0" distB="0" distL="0" distR="0" wp14:anchorId="76AE72E2" wp14:editId="32A6DF81">
+            <wp:extent cx="5184000" cy="2736000"/>
+            <wp:effectExtent l="0" t="0" r="0" b="7620"/>
+            <wp:docPr id="971881554" name="Imagen 13" descr="Gráfico, Gráfico de barras&#10;&#10;El contenido generado por IA puede ser incorrecto."/>
             <wp:cNvGraphicFramePr>
               <a:graphicFrameLocks xmlns:a="http://schemas.openxmlformats.org/drawingml/2006/main" noChangeAspect="1"/>
             </wp:cNvGraphicFramePr>
@@ -4248,29 +4196,38 @@
               <a:graphicData uri="http://schemas.openxmlformats.org/drawingml/2006/picture">
                 <pic:pic xmlns:pic="http://schemas.openxmlformats.org/drawingml/2006/picture">
                   <pic:nvPicPr>
-                    <pic:cNvPr id="271041564" name="Imagen 8" descr="Gráfico, Gráfico de barras&#10;&#10;El contenido generado por IA puede ser incorrecto."/>
+                    <pic:cNvPr id="971881554" name="Imagen 13" descr="Gráfico, Gráfico de barras&#10;&#10;El contenido generado por IA puede ser incorrecto."/>
                     <pic:cNvPicPr/>
                   </pic:nvPicPr>
-                  <pic:blipFill>
-                    <a:blip r:embed="rId18" cstate="print">
+                  <pic:blipFill rotWithShape="1">
+                    <a:blip r:embed="rId21" cstate="print">
                       <a:extLst>
                         <a:ext uri="{28A0092B-C50C-407E-A947-70E740481C1C}">
                           <a14:useLocalDpi xmlns:a14="http://schemas.microsoft.com/office/drawing/2010/main" val="0"/>
                         </a:ext>
                       </a:extLst>
                     </a:blip>
+                    <a:srcRect r="3924"/>
                     <a:stretch>
                       <a:fillRect/>
                     </a:stretch>
                   </pic:blipFill>
-                  <pic:spPr>
-                    <a:xfrm>
+                  <pic:spPr bwMode="auto">
+                    <a:xfrm rot="10800000">
                       <a:off x="0" y="0"/>
-                      <a:ext cx="5400040" cy="2739390"/>
+                      <a:ext cx="5184000" cy="2736000"/>
                     </a:xfrm>
                     <a:prstGeom prst="rect">
                       <a:avLst/>
                     </a:prstGeom>
+                    <a:ln>
+                      <a:noFill/>
+                    </a:ln>
+                    <a:extLst>
+                      <a:ext uri="{53640926-AAD7-44D8-BBD7-CCE9431645EC}">
+                        <a14:shadowObscured xmlns:a14="http://schemas.microsoft.com/office/drawing/2010/main"/>
+                      </a:ext>
+                    </a:extLst>
                   </pic:spPr>
                 </pic:pic>
               </a:graphicData>
@@ -4749,21 +4706,7 @@
         <w:rPr>
           <w:rFonts w:ascii="Nunito" w:hAnsi="Nunito"/>
         </w:rPr>
-        <w:t xml:space="preserve"> en los perros esta bien, pero el de los gatos es mediocre, no es suficiente. En cuanto al número de </w:t>
-      </w:r>
-      <w:proofErr w:type="gramStart"/>
-      <w:r>
-        <w:rPr>
-          <w:rFonts w:ascii="Nunito" w:hAnsi="Nunito"/>
-        </w:rPr>
-        <w:t>estimadores promedio</w:t>
-      </w:r>
-      <w:proofErr w:type="gramEnd"/>
-      <w:r>
-        <w:rPr>
-          <w:rFonts w:ascii="Nunito" w:hAnsi="Nunito"/>
-        </w:rPr>
-        <w:t>, por clasificador obtenemos unos 24, son pocos, así que por este aspecto para los resultados obtenidos está bastante bien.</w:t>
+        <w:t xml:space="preserve"> en los perros esta bien, pero el de los gatos es mediocre, no es suficiente. En cuanto al número de estimadores promedio, por clasificador obtenemos unos 24, son pocos, así que por este aspecto para los resultados obtenidos está bastante bien.</w:t>
       </w:r>
     </w:p>
     <w:p>
@@ -4839,7 +4782,21 @@
         <w:rPr>
           <w:rFonts w:ascii="Nunito" w:hAnsi="Nunito"/>
         </w:rPr>
-        <w:t>.</w:t>
+        <w:t xml:space="preserve"> en </w:t>
+      </w:r>
+      <w:proofErr w:type="spellStart"/>
+      <w:r>
+        <w:rPr>
+          <w:rFonts w:ascii="Nunito" w:hAnsi="Nunito"/>
+        </w:rPr>
+        <w:t>train</w:t>
+      </w:r>
+      <w:proofErr w:type="spellEnd"/>
+      <w:r>
+        <w:rPr>
+          <w:rFonts w:ascii="Nunito" w:hAnsi="Nunito"/>
+        </w:rPr>
+        <w:t xml:space="preserve"> y validación.</w:t>
       </w:r>
     </w:p>
     <w:tbl>
@@ -5597,50 +5554,302 @@
           <w:rFonts w:ascii="Nunito" w:hAnsi="Nunito"/>
         </w:rPr>
       </w:pPr>
-    </w:p>
-    <w:p>
-      <w:pPr>
-        <w:rPr>
-          <w:rFonts w:ascii="Nunito" w:hAnsi="Nunito"/>
-        </w:rPr>
-      </w:pPr>
-      <w:r>
-        <w:rPr>
-          <w:rFonts w:ascii="Nunito" w:hAnsi="Nunito"/>
-        </w:rPr>
-        <w:t xml:space="preserve">- Añadir graficas de </w:t>
+      <w:r>
+        <w:rPr>
+          <w:rFonts w:ascii="Nunito" w:hAnsi="Nunito"/>
+          <w:noProof/>
+        </w:rPr>
+        <w:drawing>
+          <wp:anchor distT="0" distB="0" distL="114300" distR="114300" simplePos="0" relativeHeight="251658240" behindDoc="1" locked="0" layoutInCell="1" allowOverlap="0" wp14:anchorId="5A402987" wp14:editId="693BB54B">
+            <wp:simplePos x="0" y="0"/>
+            <wp:positionH relativeFrom="margin">
+              <wp:align>left</wp:align>
+            </wp:positionH>
+            <wp:positionV relativeFrom="paragraph">
+              <wp:posOffset>307975</wp:posOffset>
+            </wp:positionV>
+            <wp:extent cx="2641600" cy="1981200"/>
+            <wp:effectExtent l="0" t="0" r="6350" b="0"/>
+            <wp:wrapTight wrapText="bothSides">
+              <wp:wrapPolygon edited="0">
+                <wp:start x="0" y="0"/>
+                <wp:lineTo x="0" y="21392"/>
+                <wp:lineTo x="21496" y="21392"/>
+                <wp:lineTo x="21496" y="0"/>
+                <wp:lineTo x="0" y="0"/>
+              </wp:wrapPolygon>
+            </wp:wrapTight>
+            <wp:docPr id="472387092" name="Imagen 1" descr="Gráfico, Gráfico de líneas&#10;&#10;El contenido generado por IA puede ser incorrecto."/>
+            <wp:cNvGraphicFramePr>
+              <a:graphicFrameLocks xmlns:a="http://schemas.openxmlformats.org/drawingml/2006/main" noChangeAspect="1"/>
+            </wp:cNvGraphicFramePr>
+            <a:graphic xmlns:a="http://schemas.openxmlformats.org/drawingml/2006/main">
+              <a:graphicData uri="http://schemas.openxmlformats.org/drawingml/2006/picture">
+                <pic:pic xmlns:pic="http://schemas.openxmlformats.org/drawingml/2006/picture">
+                  <pic:nvPicPr>
+                    <pic:cNvPr id="472387092" name="Imagen 1" descr="Gráfico, Gráfico de líneas&#10;&#10;El contenido generado por IA puede ser incorrecto."/>
+                    <pic:cNvPicPr/>
+                  </pic:nvPicPr>
+                  <pic:blipFill>
+                    <a:blip r:embed="rId22" cstate="print">
+                      <a:extLst>
+                        <a:ext uri="{28A0092B-C50C-407E-A947-70E740481C1C}">
+                          <a14:useLocalDpi xmlns:a14="http://schemas.microsoft.com/office/drawing/2010/main" val="0"/>
+                        </a:ext>
+                      </a:extLst>
+                    </a:blip>
+                    <a:stretch>
+                      <a:fillRect/>
+                    </a:stretch>
+                  </pic:blipFill>
+                  <pic:spPr>
+                    <a:xfrm>
+                      <a:off x="0" y="0"/>
+                      <a:ext cx="2641600" cy="1981200"/>
+                    </a:xfrm>
+                    <a:prstGeom prst="rect">
+                      <a:avLst/>
+                    </a:prstGeom>
+                  </pic:spPr>
+                </pic:pic>
+              </a:graphicData>
+            </a:graphic>
+            <wp14:sizeRelH relativeFrom="margin">
+              <wp14:pctWidth>0</wp14:pctWidth>
+            </wp14:sizeRelH>
+            <wp14:sizeRelV relativeFrom="margin">
+              <wp14:pctHeight>0</wp14:pctHeight>
+            </wp14:sizeRelV>
+          </wp:anchor>
+        </w:drawing>
+      </w:r>
+    </w:p>
+    <w:p>
+      <w:pPr>
+        <w:rPr>
+          <w:rFonts w:ascii="Nunito" w:hAnsi="Nunito"/>
+        </w:rPr>
+      </w:pPr>
+      <w:r>
+        <w:rPr>
+          <w:rFonts w:ascii="Nunito" w:hAnsi="Nunito"/>
+          <w:noProof/>
+        </w:rPr>
+        <w:drawing>
+          <wp:inline distT="0" distB="0" distL="0" distR="0" wp14:anchorId="7FBABED0" wp14:editId="5552EC2F">
+            <wp:extent cx="2638425" cy="1978821"/>
+            <wp:effectExtent l="0" t="0" r="0" b="2540"/>
+            <wp:docPr id="1169959268" name="Imagen 5" descr="Gráfico, Gráfico de líneas&#10;&#10;El contenido generado por IA puede ser incorrecto."/>
+            <wp:cNvGraphicFramePr>
+              <a:graphicFrameLocks xmlns:a="http://schemas.openxmlformats.org/drawingml/2006/main" noChangeAspect="1"/>
+            </wp:cNvGraphicFramePr>
+            <a:graphic xmlns:a="http://schemas.openxmlformats.org/drawingml/2006/main">
+              <a:graphicData uri="http://schemas.openxmlformats.org/drawingml/2006/picture">
+                <pic:pic xmlns:pic="http://schemas.openxmlformats.org/drawingml/2006/picture">
+                  <pic:nvPicPr>
+                    <pic:cNvPr id="1169959268" name="Imagen 5" descr="Gráfico, Gráfico de líneas&#10;&#10;El contenido generado por IA puede ser incorrecto."/>
+                    <pic:cNvPicPr/>
+                  </pic:nvPicPr>
+                  <pic:blipFill>
+                    <a:blip r:embed="rId23" cstate="print">
+                      <a:extLst>
+                        <a:ext uri="{28A0092B-C50C-407E-A947-70E740481C1C}">
+                          <a14:useLocalDpi xmlns:a14="http://schemas.microsoft.com/office/drawing/2010/main" val="0"/>
+                        </a:ext>
+                      </a:extLst>
+                    </a:blip>
+                    <a:stretch>
+                      <a:fillRect/>
+                    </a:stretch>
+                  </pic:blipFill>
+                  <pic:spPr>
+                    <a:xfrm>
+                      <a:off x="0" y="0"/>
+                      <a:ext cx="2638425" cy="1978821"/>
+                    </a:xfrm>
+                    <a:prstGeom prst="rect">
+                      <a:avLst/>
+                    </a:prstGeom>
+                  </pic:spPr>
+                </pic:pic>
+              </a:graphicData>
+            </a:graphic>
+          </wp:inline>
+        </w:drawing>
+      </w:r>
+    </w:p>
+    <w:p>
+      <w:pPr>
+        <w:rPr>
+          <w:rFonts w:ascii="Nunito" w:hAnsi="Nunito"/>
+        </w:rPr>
+      </w:pPr>
+      <w:r>
+        <w:rPr>
+          <w:rFonts w:ascii="Nunito" w:hAnsi="Nunito"/>
+          <w:noProof/>
+        </w:rPr>
+        <w:lastRenderedPageBreak/>
+        <w:drawing>
+          <wp:anchor distT="0" distB="0" distL="114300" distR="114300" simplePos="0" relativeHeight="251659264" behindDoc="1" locked="0" layoutInCell="1" allowOverlap="1" wp14:anchorId="755A5766" wp14:editId="79553804">
+            <wp:simplePos x="0" y="0"/>
+            <wp:positionH relativeFrom="column">
+              <wp:posOffset>-3810</wp:posOffset>
+            </wp:positionH>
+            <wp:positionV relativeFrom="paragraph">
+              <wp:posOffset>0</wp:posOffset>
+            </wp:positionV>
+            <wp:extent cx="2603500" cy="1952625"/>
+            <wp:effectExtent l="0" t="0" r="6350" b="9525"/>
+            <wp:wrapTight wrapText="bothSides">
+              <wp:wrapPolygon edited="0">
+                <wp:start x="0" y="0"/>
+                <wp:lineTo x="0" y="21495"/>
+                <wp:lineTo x="21495" y="21495"/>
+                <wp:lineTo x="21495" y="0"/>
+                <wp:lineTo x="0" y="0"/>
+              </wp:wrapPolygon>
+            </wp:wrapTight>
+            <wp:docPr id="673228878" name="Imagen 8" descr="Interfaz de usuario gráfica, Gráfico, Gráfico de líneas&#10;&#10;El contenido generado por IA puede ser incorrecto."/>
+            <wp:cNvGraphicFramePr>
+              <a:graphicFrameLocks xmlns:a="http://schemas.openxmlformats.org/drawingml/2006/main" noChangeAspect="1"/>
+            </wp:cNvGraphicFramePr>
+            <a:graphic xmlns:a="http://schemas.openxmlformats.org/drawingml/2006/main">
+              <a:graphicData uri="http://schemas.openxmlformats.org/drawingml/2006/picture">
+                <pic:pic xmlns:pic="http://schemas.openxmlformats.org/drawingml/2006/picture">
+                  <pic:nvPicPr>
+                    <pic:cNvPr id="673228878" name="Imagen 8" descr="Interfaz de usuario gráfica, Gráfico, Gráfico de líneas&#10;&#10;El contenido generado por IA puede ser incorrecto."/>
+                    <pic:cNvPicPr/>
+                  </pic:nvPicPr>
+                  <pic:blipFill>
+                    <a:blip r:embed="rId24" cstate="print">
+                      <a:extLst>
+                        <a:ext uri="{28A0092B-C50C-407E-A947-70E740481C1C}">
+                          <a14:useLocalDpi xmlns:a14="http://schemas.microsoft.com/office/drawing/2010/main" val="0"/>
+                        </a:ext>
+                      </a:extLst>
+                    </a:blip>
+                    <a:stretch>
+                      <a:fillRect/>
+                    </a:stretch>
+                  </pic:blipFill>
+                  <pic:spPr>
+                    <a:xfrm>
+                      <a:off x="0" y="0"/>
+                      <a:ext cx="2603500" cy="1952625"/>
+                    </a:xfrm>
+                    <a:prstGeom prst="rect">
+                      <a:avLst/>
+                    </a:prstGeom>
+                  </pic:spPr>
+                </pic:pic>
+              </a:graphicData>
+            </a:graphic>
+          </wp:anchor>
+        </w:drawing>
+      </w:r>
+      <w:r>
+        <w:rPr>
+          <w:rFonts w:ascii="Nunito" w:hAnsi="Nunito"/>
+          <w:noProof/>
+        </w:rPr>
+        <w:drawing>
+          <wp:inline distT="0" distB="0" distL="0" distR="0" wp14:anchorId="6DEF0918" wp14:editId="56E3B9A1">
+            <wp:extent cx="2600325" cy="1950243"/>
+            <wp:effectExtent l="0" t="0" r="0" b="0"/>
+            <wp:docPr id="1300878443" name="Imagen 7" descr="Gráfico, Gráfico de líneas&#10;&#10;El contenido generado por IA puede ser incorrecto."/>
+            <wp:cNvGraphicFramePr>
+              <a:graphicFrameLocks xmlns:a="http://schemas.openxmlformats.org/drawingml/2006/main" noChangeAspect="1"/>
+            </wp:cNvGraphicFramePr>
+            <a:graphic xmlns:a="http://schemas.openxmlformats.org/drawingml/2006/main">
+              <a:graphicData uri="http://schemas.openxmlformats.org/drawingml/2006/picture">
+                <pic:pic xmlns:pic="http://schemas.openxmlformats.org/drawingml/2006/picture">
+                  <pic:nvPicPr>
+                    <pic:cNvPr id="1300878443" name="Imagen 7" descr="Gráfico, Gráfico de líneas&#10;&#10;El contenido generado por IA puede ser incorrecto."/>
+                    <pic:cNvPicPr/>
+                  </pic:nvPicPr>
+                  <pic:blipFill>
+                    <a:blip r:embed="rId25" cstate="print">
+                      <a:extLst>
+                        <a:ext uri="{28A0092B-C50C-407E-A947-70E740481C1C}">
+                          <a14:useLocalDpi xmlns:a14="http://schemas.microsoft.com/office/drawing/2010/main" val="0"/>
+                        </a:ext>
+                      </a:extLst>
+                    </a:blip>
+                    <a:stretch>
+                      <a:fillRect/>
+                    </a:stretch>
+                  </pic:blipFill>
+                  <pic:spPr>
+                    <a:xfrm>
+                      <a:off x="0" y="0"/>
+                      <a:ext cx="2616273" cy="1962204"/>
+                    </a:xfrm>
+                    <a:prstGeom prst="rect">
+                      <a:avLst/>
+                    </a:prstGeom>
+                  </pic:spPr>
+                </pic:pic>
+              </a:graphicData>
+            </a:graphic>
+          </wp:inline>
+        </w:drawing>
+      </w:r>
+    </w:p>
+    <w:p>
+      <w:pPr>
+        <w:jc w:val="both"/>
+        <w:rPr>
+          <w:rFonts w:ascii="Nunito" w:hAnsi="Nunito"/>
+        </w:rPr>
+      </w:pPr>
+      <w:r>
+        <w:rPr>
+          <w:rFonts w:ascii="Nunito" w:hAnsi="Nunito"/>
+        </w:rPr>
+        <w:t xml:space="preserve">En general, vemos que los 4 son bastante parecidos en cuanto a los </w:t>
       </w:r>
       <w:proofErr w:type="spellStart"/>
       <w:r>
         <w:rPr>
           <w:rFonts w:ascii="Nunito" w:hAnsi="Nunito"/>
         </w:rPr>
-        <w:t>accs</w:t>
+        <w:t>accuracies</w:t>
       </w:r>
       <w:proofErr w:type="spellEnd"/>
       <w:r>
         <w:rPr>
           <w:rFonts w:ascii="Nunito" w:hAnsi="Nunito"/>
         </w:rPr>
-        <w:t xml:space="preserve"> en validación y en </w:t>
+        <w:t xml:space="preserve"> y las curvas de ajuste de </w:t>
       </w:r>
       <w:proofErr w:type="spellStart"/>
       <w:r>
         <w:rPr>
           <w:rFonts w:ascii="Nunito" w:hAnsi="Nunito"/>
         </w:rPr>
-        <w:t>train</w:t>
+        <w:t>hiperparametros</w:t>
       </w:r>
       <w:proofErr w:type="spellEnd"/>
       <w:r>
         <w:rPr>
           <w:rFonts w:ascii="Nunito" w:hAnsi="Nunito"/>
         </w:rPr>
-        <w:t>.</w:t>
-      </w:r>
-    </w:p>
-    <w:p>
-      <w:pPr>
+        <w:t>, sin embargo, cada uno usan diferentes tamaños de vectores de características, así que por la misma precisión podríamos escoger los que menor tamaño de vector de características tengan. De esta forma, nos aseguramos que los modelos sean también eficientes, por ello, nos quedaríamos con al algoritmo de texturas o con el nuestro.</w:t>
+      </w:r>
+      <w:bookmarkStart w:id="3" w:name="MarcadorConclusion"/>
+    </w:p>
+    <w:p>
+      <w:pPr>
+        <w:jc w:val="both"/>
+        <w:rPr>
+          <w:rFonts w:ascii="Nunito" w:hAnsi="Nunito"/>
+        </w:rPr>
+      </w:pPr>
+    </w:p>
+    <w:p>
+      <w:pPr>
+        <w:jc w:val="both"/>
         <w:rPr>
           <w:rFonts w:ascii="Nunito" w:hAnsi="Nunito"/>
           <w:b/>
@@ -5651,20 +5860,6 @@
         </w:rPr>
       </w:pPr>
       <w:r>
-        <w:rPr>
-          <w:rFonts w:ascii="Nunito" w:hAnsi="Nunito"/>
-        </w:rPr>
-        <w:t>- Conclusión</w:t>
-      </w:r>
-      <w:r>
-        <w:rPr>
-          <w:rFonts w:ascii="Nunito" w:hAnsi="Nunito"/>
-        </w:rPr>
-        <w:br w:type="page"/>
-      </w:r>
-    </w:p>
-    <w:p>
-      <w:pPr>
         <w:rPr>
           <w:rFonts w:ascii="Nunito" w:hAnsi="Nunito"/>
           <w:b/>
@@ -5672,17 +5867,6 @@
           <w:sz w:val="32"/>
           <w:szCs w:val="32"/>
         </w:rPr>
-      </w:pPr>
-      <w:bookmarkStart w:id="3" w:name="MarcadorConclusion"/>
-      <w:r>
-        <w:rPr>
-          <w:rFonts w:ascii="Nunito" w:hAnsi="Nunito"/>
-          <w:b/>
-          <w:bCs/>
-          <w:sz w:val="32"/>
-          <w:szCs w:val="32"/>
-        </w:rPr>
-        <w:lastRenderedPageBreak/>
         <w:t>4. Conclusión</w:t>
       </w:r>
     </w:p>
@@ -5698,7 +5882,22 @@
         <w:rPr>
           <w:rFonts w:ascii="Nunito" w:hAnsi="Nunito"/>
         </w:rPr>
-        <w:t>Como se ha visto en la sección 2. Sistema, se han creado varios subsistemas para que al combinarlos se obtengan diferentes clasificadores, los subsistemas principales eran el de preprocesamiento, el extractor de características y el predictor.</w:t>
+        <w:t xml:space="preserve">Como se ha visto en la sección </w:t>
+      </w:r>
+      <w:hyperlink w:anchor="MarcadorSistema" w:history="1">
+        <w:r>
+          <w:rPr>
+            <w:rStyle w:val="Hipervnculo"/>
+            <w:rFonts w:ascii="Nunito" w:hAnsi="Nunito"/>
+          </w:rPr>
+          <w:t>2. Sistema</w:t>
+        </w:r>
+      </w:hyperlink>
+      <w:r>
+        <w:rPr>
+          <w:rFonts w:ascii="Nunito" w:hAnsi="Nunito"/>
+        </w:rPr>
+        <w:t>, se han creado varios subsistemas para que al combinarlos se obtengan diferentes clasificadores, los subsistemas principales eran el de preprocesamiento, el extractor de características y el predictor.</w:t>
       </w:r>
     </w:p>
     <w:p>
@@ -5816,13 +6015,135 @@
       </w:r>
     </w:p>
     <w:sectPr>
+      <w:headerReference w:type="default" r:id="rId26"/>
+      <w:footerReference w:type="default" r:id="rId27"/>
       <w:pgSz w:w="11906" w:h="16838"/>
       <w:pgMar w:top="1417" w:right="1701" w:bottom="1417" w:left="1701" w:header="708" w:footer="708" w:gutter="0"/>
+      <w:pgNumType w:start="0"/>
       <w:cols w:space="708"/>
+      <w:titlePg/>
       <w:docGrid w:linePitch="360"/>
     </w:sectPr>
   </w:body>
 </w:document>
+</file>
+
+<file path=word/endnotes.xml><?xml version="1.0" encoding="utf-8"?>
+<w:endnotes xmlns:wpc="http://schemas.microsoft.com/office/word/2010/wordprocessingCanvas" xmlns:cx="http://schemas.microsoft.com/office/drawing/2014/chartex" xmlns:cx1="http://schemas.microsoft.com/office/drawing/2015/9/8/chartex" xmlns:cx2="http://schemas.microsoft.com/office/drawing/2015/10/21/chartex" xmlns:cx3="http://schemas.microsoft.com/office/drawing/2016/5/9/chartex" xmlns:cx4="http://schemas.microsoft.com/office/drawing/2016/5/10/chartex" xmlns:cx5="http://schemas.microsoft.com/office/drawing/2016/5/11/chartex" xmlns:cx6="http://schemas.microsoft.com/office/drawing/2016/5/12/chartex" xmlns:cx7="http://schemas.microsoft.com/office/drawing/2016/5/13/chartex" xmlns:cx8="http://schemas.microsoft.com/office/drawing/2016/5/14/chartex" xmlns:mc="http://schemas.openxmlformats.org/markup-compatibility/2006" xmlns:aink="http://schemas.microsoft.com/office/drawing/2016/ink" xmlns:am3d="http://schemas.microsoft.com/office/drawing/2017/model3d" xmlns:o="urn:schemas-microsoft-com:office:office" xmlns:oel="http://schemas.microsoft.com/office/2019/extlst" xmlns:r="http://schemas.openxmlformats.org/officeDocument/2006/relationships" xmlns:m="http://schemas.openxmlformats.org/officeDocument/2006/math" xmlns:v="urn:schemas-microsoft-com:vml" xmlns:wp14="http://schemas.microsoft.com/office/word/2010/wordprocessingDrawing" xmlns:wp="http://schemas.openxmlformats.org/drawingml/2006/wordprocessingDrawing" xmlns:w10="urn:schemas-microsoft-com:office:word" xmlns:w="http://schemas.openxmlformats.org/wordprocessingml/2006/main" xmlns:w14="http://schemas.microsoft.com/office/word/2010/wordml" xmlns:w15="http://schemas.microsoft.com/office/word/2012/wordml" xmlns:w16cex="http://schemas.microsoft.com/office/word/2018/wordml/cex" xmlns:w16cid="http://schemas.microsoft.com/office/word/2016/wordml/cid" xmlns:w16="http://schemas.microsoft.com/office/word/2018/wordml" xmlns:w16du="http://schemas.microsoft.com/office/word/2023/wordml/word16du" xmlns:w16sdtdh="http://schemas.microsoft.com/office/word/2020/wordml/sdtdatahash" xmlns:w16sdtfl="http://schemas.microsoft.com/office/word/2024/wordml/sdtformatlock" xmlns:w16se="http://schemas.microsoft.com/office/word/2015/wordml/symex" xmlns:wpg="http://schemas.microsoft.com/office/word/2010/wordprocessingGroup" xmlns:wpi="http://schemas.microsoft.com/office/word/2010/wordprocessingInk" xmlns:wne="http://schemas.microsoft.com/office/word/2006/wordml" xmlns:wps="http://schemas.microsoft.com/office/word/2010/wordprocessingShape" mc:Ignorable="w14 w15 w16se w16cid w16 w16cex w16sdtdh w16sdtfl w16du wp14">
+  <w:endnote w:type="separator" w:id="-1">
+    <w:p>
+      <w:pPr>
+        <w:spacing w:after="0" w:line="240" w:lineRule="auto"/>
+      </w:pPr>
+      <w:r>
+        <w:separator/>
+      </w:r>
+    </w:p>
+  </w:endnote>
+  <w:endnote w:type="continuationSeparator" w:id="0">
+    <w:p>
+      <w:pPr>
+        <w:spacing w:after="0" w:line="240" w:lineRule="auto"/>
+      </w:pPr>
+      <w:r>
+        <w:continuationSeparator/>
+      </w:r>
+    </w:p>
+  </w:endnote>
+</w:endnotes>
+</file>
+
+<file path=word/footer1.xml><?xml version="1.0" encoding="utf-8"?>
+<w:ftr xmlns:wpc="http://schemas.microsoft.com/office/word/2010/wordprocessingCanvas" xmlns:cx="http://schemas.microsoft.com/office/drawing/2014/chartex" xmlns:cx1="http://schemas.microsoft.com/office/drawing/2015/9/8/chartex" xmlns:cx2="http://schemas.microsoft.com/office/drawing/2015/10/21/chartex" xmlns:cx3="http://schemas.microsoft.com/office/drawing/2016/5/9/chartex" xmlns:cx4="http://schemas.microsoft.com/office/drawing/2016/5/10/chartex" xmlns:cx5="http://schemas.microsoft.com/office/drawing/2016/5/11/chartex" xmlns:cx6="http://schemas.microsoft.com/office/drawing/2016/5/12/chartex" xmlns:cx7="http://schemas.microsoft.com/office/drawing/2016/5/13/chartex" xmlns:cx8="http://schemas.microsoft.com/office/drawing/2016/5/14/chartex" xmlns:mc="http://schemas.openxmlformats.org/markup-compatibility/2006" xmlns:aink="http://schemas.microsoft.com/office/drawing/2016/ink" xmlns:am3d="http://schemas.microsoft.com/office/drawing/2017/model3d" xmlns:o="urn:schemas-microsoft-com:office:office" xmlns:oel="http://schemas.microsoft.com/office/2019/extlst" xmlns:r="http://schemas.openxmlformats.org/officeDocument/2006/relationships" xmlns:m="http://schemas.openxmlformats.org/officeDocument/2006/math" xmlns:v="urn:schemas-microsoft-com:vml" xmlns:wp14="http://schemas.microsoft.com/office/word/2010/wordprocessingDrawing" xmlns:wp="http://schemas.openxmlformats.org/drawingml/2006/wordprocessingDrawing" xmlns:w10="urn:schemas-microsoft-com:office:word" xmlns:w="http://schemas.openxmlformats.org/wordprocessingml/2006/main" xmlns:w14="http://schemas.microsoft.com/office/word/2010/wordml" xmlns:w15="http://schemas.microsoft.com/office/word/2012/wordml" xmlns:w16cex="http://schemas.microsoft.com/office/word/2018/wordml/cex" xmlns:w16cid="http://schemas.microsoft.com/office/word/2016/wordml/cid" xmlns:w16="http://schemas.microsoft.com/office/word/2018/wordml" xmlns:w16du="http://schemas.microsoft.com/office/word/2023/wordml/word16du" xmlns:w16sdtdh="http://schemas.microsoft.com/office/word/2020/wordml/sdtdatahash" xmlns:w16sdtfl="http://schemas.microsoft.com/office/word/2024/wordml/sdtformatlock" xmlns:w16se="http://schemas.microsoft.com/office/word/2015/wordml/symex" xmlns:wpg="http://schemas.microsoft.com/office/word/2010/wordprocessingGroup" xmlns:wpi="http://schemas.microsoft.com/office/word/2010/wordprocessingInk" xmlns:wne="http://schemas.microsoft.com/office/word/2006/wordml" xmlns:wps="http://schemas.microsoft.com/office/word/2010/wordprocessingShape" mc:Ignorable="w14 w15 w16se w16cid w16 w16cex w16sdtdh w16sdtfl w16du wp14">
+  <w:p>
+    <w:pPr>
+      <w:pStyle w:val="Piedepgina"/>
+      <w:jc w:val="right"/>
+    </w:pPr>
+  </w:p>
+  <w:p>
+    <w:pPr>
+      <w:pStyle w:val="Piedepgina"/>
+    </w:pPr>
+  </w:p>
+</w:ftr>
+</file>
+
+<file path=word/footer2.xml><?xml version="1.0" encoding="utf-8"?>
+<w:ftr xmlns:wpc="http://schemas.microsoft.com/office/word/2010/wordprocessingCanvas" xmlns:cx="http://schemas.microsoft.com/office/drawing/2014/chartex" xmlns:cx1="http://schemas.microsoft.com/office/drawing/2015/9/8/chartex" xmlns:cx2="http://schemas.microsoft.com/office/drawing/2015/10/21/chartex" xmlns:cx3="http://schemas.microsoft.com/office/drawing/2016/5/9/chartex" xmlns:cx4="http://schemas.microsoft.com/office/drawing/2016/5/10/chartex" xmlns:cx5="http://schemas.microsoft.com/office/drawing/2016/5/11/chartex" xmlns:cx6="http://schemas.microsoft.com/office/drawing/2016/5/12/chartex" xmlns:cx7="http://schemas.microsoft.com/office/drawing/2016/5/13/chartex" xmlns:cx8="http://schemas.microsoft.com/office/drawing/2016/5/14/chartex" xmlns:mc="http://schemas.openxmlformats.org/markup-compatibility/2006" xmlns:aink="http://schemas.microsoft.com/office/drawing/2016/ink" xmlns:am3d="http://schemas.microsoft.com/office/drawing/2017/model3d" xmlns:o="urn:schemas-microsoft-com:office:office" xmlns:oel="http://schemas.microsoft.com/office/2019/extlst" xmlns:r="http://schemas.openxmlformats.org/officeDocument/2006/relationships" xmlns:m="http://schemas.openxmlformats.org/officeDocument/2006/math" xmlns:v="urn:schemas-microsoft-com:vml" xmlns:wp14="http://schemas.microsoft.com/office/word/2010/wordprocessingDrawing" xmlns:wp="http://schemas.openxmlformats.org/drawingml/2006/wordprocessingDrawing" xmlns:w10="urn:schemas-microsoft-com:office:word" xmlns:w="http://schemas.openxmlformats.org/wordprocessingml/2006/main" xmlns:w14="http://schemas.microsoft.com/office/word/2010/wordml" xmlns:w15="http://schemas.microsoft.com/office/word/2012/wordml" xmlns:w16cex="http://schemas.microsoft.com/office/word/2018/wordml/cex" xmlns:w16cid="http://schemas.microsoft.com/office/word/2016/wordml/cid" xmlns:w16="http://schemas.microsoft.com/office/word/2018/wordml" xmlns:w16du="http://schemas.microsoft.com/office/word/2023/wordml/word16du" xmlns:w16sdtdh="http://schemas.microsoft.com/office/word/2020/wordml/sdtdatahash" xmlns:w16sdtfl="http://schemas.microsoft.com/office/word/2024/wordml/sdtformatlock" xmlns:w16se="http://schemas.microsoft.com/office/word/2015/wordml/symex" xmlns:wpg="http://schemas.microsoft.com/office/word/2010/wordprocessingGroup" xmlns:wpi="http://schemas.microsoft.com/office/word/2010/wordprocessingInk" xmlns:wne="http://schemas.microsoft.com/office/word/2006/wordml" xmlns:wps="http://schemas.microsoft.com/office/word/2010/wordprocessingShape" mc:Ignorable="w14 w15 w16se w16cid w16 w16cex w16sdtdh w16sdtfl w16du wp14">
+  <w:sdt>
+    <w:sdtPr>
+      <w:id w:val="994917438"/>
+      <w:docPartObj>
+        <w:docPartGallery w:val="Page Numbers (Bottom of Page)"/>
+        <w:docPartUnique/>
+      </w:docPartObj>
+    </w:sdtPr>
+    <w:sdtContent>
+      <w:p>
+        <w:pPr>
+          <w:pStyle w:val="Piedepgina"/>
+          <w:jc w:val="right"/>
+        </w:pPr>
+        <w:r>
+          <w:fldChar w:fldCharType="begin"/>
+        </w:r>
+        <w:r>
+          <w:instrText>PAGE   \* MERGEFORMAT</w:instrText>
+        </w:r>
+        <w:r>
+          <w:fldChar w:fldCharType="separate"/>
+        </w:r>
+        <w:r>
+          <w:t>2</w:t>
+        </w:r>
+        <w:r>
+          <w:fldChar w:fldCharType="end"/>
+        </w:r>
+      </w:p>
+    </w:sdtContent>
+  </w:sdt>
+  <w:p>
+    <w:pPr>
+      <w:pStyle w:val="Piedepgina"/>
+    </w:pPr>
+  </w:p>
+</w:ftr>
+</file>
+
+<file path=word/footnotes.xml><?xml version="1.0" encoding="utf-8"?>
+<w:footnotes xmlns:wpc="http://schemas.microsoft.com/office/word/2010/wordprocessingCanvas" xmlns:cx="http://schemas.microsoft.com/office/drawing/2014/chartex" xmlns:cx1="http://schemas.microsoft.com/office/drawing/2015/9/8/chartex" xmlns:cx2="http://schemas.microsoft.com/office/drawing/2015/10/21/chartex" xmlns:cx3="http://schemas.microsoft.com/office/drawing/2016/5/9/chartex" xmlns:cx4="http://schemas.microsoft.com/office/drawing/2016/5/10/chartex" xmlns:cx5="http://schemas.microsoft.com/office/drawing/2016/5/11/chartex" xmlns:cx6="http://schemas.microsoft.com/office/drawing/2016/5/12/chartex" xmlns:cx7="http://schemas.microsoft.com/office/drawing/2016/5/13/chartex" xmlns:cx8="http://schemas.microsoft.com/office/drawing/2016/5/14/chartex" xmlns:mc="http://schemas.openxmlformats.org/markup-compatibility/2006" xmlns:aink="http://schemas.microsoft.com/office/drawing/2016/ink" xmlns:am3d="http://schemas.microsoft.com/office/drawing/2017/model3d" xmlns:o="urn:schemas-microsoft-com:office:office" xmlns:oel="http://schemas.microsoft.com/office/2019/extlst" xmlns:r="http://schemas.openxmlformats.org/officeDocument/2006/relationships" xmlns:m="http://schemas.openxmlformats.org/officeDocument/2006/math" xmlns:v="urn:schemas-microsoft-com:vml" xmlns:wp14="http://schemas.microsoft.com/office/word/2010/wordprocessingDrawing" xmlns:wp="http://schemas.openxmlformats.org/drawingml/2006/wordprocessingDrawing" xmlns:w10="urn:schemas-microsoft-com:office:word" xmlns:w="http://schemas.openxmlformats.org/wordprocessingml/2006/main" xmlns:w14="http://schemas.microsoft.com/office/word/2010/wordml" xmlns:w15="http://schemas.microsoft.com/office/word/2012/wordml" xmlns:w16cex="http://schemas.microsoft.com/office/word/2018/wordml/cex" xmlns:w16cid="http://schemas.microsoft.com/office/word/2016/wordml/cid" xmlns:w16="http://schemas.microsoft.com/office/word/2018/wordml" xmlns:w16du="http://schemas.microsoft.com/office/word/2023/wordml/word16du" xmlns:w16sdtdh="http://schemas.microsoft.com/office/word/2020/wordml/sdtdatahash" xmlns:w16sdtfl="http://schemas.microsoft.com/office/word/2024/wordml/sdtformatlock" xmlns:w16se="http://schemas.microsoft.com/office/word/2015/wordml/symex" xmlns:wpg="http://schemas.microsoft.com/office/word/2010/wordprocessingGroup" xmlns:wpi="http://schemas.microsoft.com/office/word/2010/wordprocessingInk" xmlns:wne="http://schemas.microsoft.com/office/word/2006/wordml" xmlns:wps="http://schemas.microsoft.com/office/word/2010/wordprocessingShape" mc:Ignorable="w14 w15 w16se w16cid w16 w16cex w16sdtdh w16sdtfl w16du wp14">
+  <w:footnote w:type="separator" w:id="-1">
+    <w:p>
+      <w:pPr>
+        <w:spacing w:after="0" w:line="240" w:lineRule="auto"/>
+      </w:pPr>
+      <w:r>
+        <w:separator/>
+      </w:r>
+    </w:p>
+  </w:footnote>
+  <w:footnote w:type="continuationSeparator" w:id="0">
+    <w:p>
+      <w:pPr>
+        <w:spacing w:after="0" w:line="240" w:lineRule="auto"/>
+      </w:pPr>
+      <w:r>
+        <w:continuationSeparator/>
+      </w:r>
+    </w:p>
+  </w:footnote>
+</w:footnotes>
+</file>
+
+<file path=word/header1.xml><?xml version="1.0" encoding="utf-8"?>
+<w:hdr xmlns:wpc="http://schemas.microsoft.com/office/word/2010/wordprocessingCanvas" xmlns:cx="http://schemas.microsoft.com/office/drawing/2014/chartex" xmlns:cx1="http://schemas.microsoft.com/office/drawing/2015/9/8/chartex" xmlns:cx2="http://schemas.microsoft.com/office/drawing/2015/10/21/chartex" xmlns:cx3="http://schemas.microsoft.com/office/drawing/2016/5/9/chartex" xmlns:cx4="http://schemas.microsoft.com/office/drawing/2016/5/10/chartex" xmlns:cx5="http://schemas.microsoft.com/office/drawing/2016/5/11/chartex" xmlns:cx6="http://schemas.microsoft.com/office/drawing/2016/5/12/chartex" xmlns:cx7="http://schemas.microsoft.com/office/drawing/2016/5/13/chartex" xmlns:cx8="http://schemas.microsoft.com/office/drawing/2016/5/14/chartex" xmlns:mc="http://schemas.openxmlformats.org/markup-compatibility/2006" xmlns:aink="http://schemas.microsoft.com/office/drawing/2016/ink" xmlns:am3d="http://schemas.microsoft.com/office/drawing/2017/model3d" xmlns:o="urn:schemas-microsoft-com:office:office" xmlns:oel="http://schemas.microsoft.com/office/2019/extlst" xmlns:r="http://schemas.openxmlformats.org/officeDocument/2006/relationships" xmlns:m="http://schemas.openxmlformats.org/officeDocument/2006/math" xmlns:v="urn:schemas-microsoft-com:vml" xmlns:wp14="http://schemas.microsoft.com/office/word/2010/wordprocessingDrawing" xmlns:wp="http://schemas.openxmlformats.org/drawingml/2006/wordprocessingDrawing" xmlns:w10="urn:schemas-microsoft-com:office:word" xmlns:w="http://schemas.openxmlformats.org/wordprocessingml/2006/main" xmlns:w14="http://schemas.microsoft.com/office/word/2010/wordml" xmlns:w15="http://schemas.microsoft.com/office/word/2012/wordml" xmlns:w16cex="http://schemas.microsoft.com/office/word/2018/wordml/cex" xmlns:w16cid="http://schemas.microsoft.com/office/word/2016/wordml/cid" xmlns:w16="http://schemas.microsoft.com/office/word/2018/wordml" xmlns:w16du="http://schemas.microsoft.com/office/word/2023/wordml/word16du" xmlns:w16sdtdh="http://schemas.microsoft.com/office/word/2020/wordml/sdtdatahash" xmlns:w16sdtfl="http://schemas.microsoft.com/office/word/2024/wordml/sdtformatlock" xmlns:w16se="http://schemas.microsoft.com/office/word/2015/wordml/symex" xmlns:wpg="http://schemas.microsoft.com/office/word/2010/wordprocessingGroup" xmlns:wpi="http://schemas.microsoft.com/office/word/2010/wordprocessingInk" xmlns:wne="http://schemas.microsoft.com/office/word/2006/wordml" xmlns:wps="http://schemas.microsoft.com/office/word/2010/wordprocessingShape" mc:Ignorable="w14 w15 w16se w16cid w16 w16cex w16sdtdh w16sdtfl w16du wp14">
+  <w:p>
+    <w:pPr>
+      <w:pStyle w:val="Encabezado"/>
+    </w:pPr>
+  </w:p>
+</w:hdr>
 </file>
 
 <file path=word/numbering.xml><?xml version="1.0" encoding="utf-8"?>
@@ -7425,6 +7746,50 @@
       </w:tblBorders>
     </w:tblPr>
   </w:style>
+  <w:style w:type="paragraph" w:styleId="Encabezado">
+    <w:name w:val="header"/>
+    <w:basedOn w:val="Normal"/>
+    <w:link w:val="EncabezadoCar"/>
+    <w:uiPriority w:val="99"/>
+    <w:unhideWhenUsed/>
+    <w:rsid w:val="00BB58DB"/>
+    <w:pPr>
+      <w:tabs>
+        <w:tab w:val="center" w:pos="4252"/>
+        <w:tab w:val="right" w:pos="8504"/>
+      </w:tabs>
+      <w:spacing w:after="0" w:line="240" w:lineRule="auto"/>
+    </w:pPr>
+  </w:style>
+  <w:style w:type="character" w:customStyle="1" w:styleId="EncabezadoCar">
+    <w:name w:val="Encabezado Car"/>
+    <w:basedOn w:val="Fuentedeprrafopredeter"/>
+    <w:link w:val="Encabezado"/>
+    <w:uiPriority w:val="99"/>
+    <w:rsid w:val="00BB58DB"/>
+  </w:style>
+  <w:style w:type="paragraph" w:styleId="Piedepgina">
+    <w:name w:val="footer"/>
+    <w:basedOn w:val="Normal"/>
+    <w:link w:val="PiedepginaCar"/>
+    <w:uiPriority w:val="99"/>
+    <w:unhideWhenUsed/>
+    <w:rsid w:val="00BB58DB"/>
+    <w:pPr>
+      <w:tabs>
+        <w:tab w:val="center" w:pos="4252"/>
+        <w:tab w:val="right" w:pos="8504"/>
+      </w:tabs>
+      <w:spacing w:after="0" w:line="240" w:lineRule="auto"/>
+    </w:pPr>
+  </w:style>
+  <w:style w:type="character" w:customStyle="1" w:styleId="PiedepginaCar">
+    <w:name w:val="Pie de página Car"/>
+    <w:basedOn w:val="Fuentedeprrafopredeter"/>
+    <w:link w:val="Piedepgina"/>
+    <w:uiPriority w:val="99"/>
+    <w:rsid w:val="00BB58DB"/>
+  </w:style>
 </w:styles>
 </file>
 

</xml_diff>